<commit_message>
Close informal story and Op-Ed.
</commit_message>
<xml_diff>
--- a/ENGIN 295 Storytelling/Editorial Piece/Draft-1024.docx
+++ b/ENGIN 295 Storytelling/Editorial Piece/Draft-1024.docx
@@ -9,18 +9,19 @@
           <w:lang w:val="en-US" w:eastAsia="zh-CN"/>
         </w:rPr>
       </w:pPr>
-      <w:bookmarkStart w:id="0" w:name="_GoBack"/>
-      <w:bookmarkEnd w:id="0"/>
-      <w:r>
-        <w:rPr>
-          <w:rFonts w:hint="default" w:ascii="Cambria" w:hAnsi="Cambria" w:cs="Cambria"/>
-          <w:lang w:val="en-US" w:eastAsia="zh-CN"/>
-        </w:rPr>
-        <w:t>Cutting Edge: How Autonomous Robots Are Shaping the Future of Surgery</w:t>
+      <w:r>
+        <w:rPr>
+          <w:rFonts w:hint="default" w:ascii="Cambria" w:hAnsi="Cambria" w:cs="Cambria"/>
+          <w:b/>
+          <w:bCs/>
+          <w:lang w:val="en-US" w:eastAsia="zh-CN"/>
+        </w:rPr>
+        <w:t>Surgical Robots: With full autonomy in the next decade</w:t>
       </w:r>
     </w:p>
     <w:p>
       <w:pPr>
+        <w:jc w:val="center"/>
         <w:rPr>
           <w:rFonts w:hint="default" w:ascii="Cambria" w:hAnsi="Cambria" w:cs="Cambria"/>
           <w:lang w:val="en-US" w:eastAsia="zh-CN"/>
@@ -33,8 +34,8 @@
         </w:rPr>
         <w:drawing>
           <wp:inline distT="0" distB="0" distL="114300" distR="114300">
-            <wp:extent cx="5266690" cy="3580130"/>
-            <wp:effectExtent l="0" t="0" r="10160" b="1270"/>
+            <wp:extent cx="4450080" cy="3025140"/>
+            <wp:effectExtent l="0" t="0" r="0" b="7620"/>
             <wp:docPr id="5" name="图片 5" descr="134835061_10157335309111330_5057749635055288631_o"/>
             <wp:cNvGraphicFramePr>
               <a:graphicFrameLocks xmlns:a="http://schemas.openxmlformats.org/drawingml/2006/main" noChangeAspect="1"/>
@@ -57,7 +58,7 @@
                   <pic:spPr>
                     <a:xfrm>
                       <a:off x="0" y="0"/>
-                      <a:ext cx="5266690" cy="3580130"/>
+                      <a:ext cx="4450080" cy="3025140"/>
                     </a:xfrm>
                     <a:prstGeom prst="rect">
                       <a:avLst/>
@@ -129,59 +130,10 @@
       </w:pPr>
       <w:r>
         <w:rPr>
-          <w:rFonts w:hint="default" w:ascii="Cambria" w:hAnsi="Cambria" w:cs="Cambria"/>
-          <w:lang w:val="en-US" w:eastAsia="zh-CN"/>
-        </w:rPr>
-        <w:t xml:space="preserve">When you lean on an operating table, anesthesiologist counts down from 10. And when it gets to 7, you see </w:t>
-      </w:r>
-      <w:r>
-        <w:rPr>
           <w:rFonts w:hint="eastAsia" w:ascii="Cambria" w:hAnsi="Cambria" w:cs="Cambria"/>
           <w:lang w:val="en-US" w:eastAsia="zh-CN"/>
         </w:rPr>
-        <w:t>two</w:t>
-      </w:r>
-      <w:r>
-        <w:rPr>
-          <w:rFonts w:hint="default" w:ascii="Cambria" w:hAnsi="Cambria" w:cs="Cambria"/>
-          <w:lang w:val="en-US" w:eastAsia="zh-CN"/>
-        </w:rPr>
-        <w:t xml:space="preserve"> figure</w:t>
-      </w:r>
-      <w:r>
-        <w:rPr>
-          <w:rFonts w:hint="eastAsia" w:ascii="Cambria" w:hAnsi="Cambria" w:cs="Cambria"/>
-          <w:lang w:val="en-US" w:eastAsia="zh-CN"/>
-        </w:rPr>
-        <w:t>s</w:t>
-      </w:r>
-      <w:r>
-        <w:rPr>
-          <w:rFonts w:hint="default" w:ascii="Cambria" w:hAnsi="Cambria" w:cs="Cambria"/>
-          <w:lang w:val="en-US" w:eastAsia="zh-CN"/>
-        </w:rPr>
-        <w:t xml:space="preserve"> moving over you. These are a robot</w:t>
-      </w:r>
-      <w:r>
-        <w:rPr>
-          <w:rFonts w:hint="eastAsia" w:ascii="Cambria" w:hAnsi="Cambria" w:cs="Cambria"/>
-          <w:lang w:val="en-US" w:eastAsia="zh-CN"/>
-        </w:rPr>
-        <w:t xml:space="preserve"> and the operating surgeon. Surgical robots today are primarily used to assist surgeons in minimally invasive procedures, offering increased precision, dexterity, and control. With rapid advancements in artificial intelligence and robotics, fully autonomous surgical robots are likely to replace human surgeons in specific procedures within the next decade, offering greater precision, consistency, and efficiency in routine surgeries. As AI algorithms advance and hardware becomes more sophisticated, the operating room is undergoing a transformation, with robots increasingly taking on complex surgical tasks independently. This evolution will make us </w:t>
-      </w:r>
-      <w:r>
-        <w:rPr>
-          <w:rFonts w:hint="default" w:ascii="Cambria" w:hAnsi="Cambria" w:cs="Cambria"/>
-          <w:lang w:val="en-US" w:eastAsia="zh-CN"/>
-        </w:rPr>
-        <w:t xml:space="preserve">human </w:t>
-      </w:r>
-      <w:r>
-        <w:rPr>
-          <w:rFonts w:hint="eastAsia" w:ascii="Cambria" w:hAnsi="Cambria" w:cs="Cambria"/>
-          <w:lang w:val="en-US" w:eastAsia="zh-CN"/>
-        </w:rPr>
-        <w:t>feel twice as safe when lying on the operating table.</w:t>
+        <w:t>As you lie on the operating table, the anesthesiologist counts down from 10. By the time they reach 7, you see two figures moving above you—a robot and the operating surgeon, as shown in Fig. 1. Today, surgical robots are primarily used to assist surgeons in minimally invasive procedures, providing increased precision, dexterity, and control. With rapid advancements in artificial intelligence and robotics, fully autonomous surgical robots are likely to replace human surgeons in specific procedures within the next decade, offering greater precision, consistency, and efficiency in routine surgeries. You’ll have a robot surgeon, and you should feel safer as a result.</w:t>
       </w:r>
     </w:p>
     <w:p>
@@ -189,52 +141,915 @@
         <w:pStyle w:val="2"/>
         <w:jc w:val="center"/>
         <w:rPr>
-          <w:rFonts w:hint="eastAsia" w:eastAsia="宋体"/>
-          <w:lang w:eastAsia="zh-CN"/>
+          <w:rFonts w:hint="default"/>
+          <w:sz w:val="21"/>
+          <w:szCs w:val="28"/>
+          <w:lang w:val="en-US"/>
         </w:rPr>
       </w:pPr>
       <w:r>
+        <w:rPr>
+          <w:b/>
+          <w:bCs/>
+          <w:sz w:val="21"/>
+          <w:szCs w:val="28"/>
+        </w:rPr>
         <w:t xml:space="preserve">Table </w:t>
       </w:r>
       <w:r>
+        <w:rPr>
+          <w:b/>
+          <w:bCs/>
+          <w:sz w:val="21"/>
+          <w:szCs w:val="28"/>
+        </w:rPr>
         <w:fldChar w:fldCharType="begin"/>
       </w:r>
       <w:r>
+        <w:rPr>
+          <w:b/>
+          <w:bCs/>
+          <w:sz w:val="21"/>
+          <w:szCs w:val="28"/>
+        </w:rPr>
         <w:instrText xml:space="preserve"> SEQ Table \* ARABIC </w:instrText>
       </w:r>
       <w:r>
+        <w:rPr>
+          <w:b/>
+          <w:bCs/>
+          <w:sz w:val="21"/>
+          <w:szCs w:val="28"/>
+        </w:rPr>
         <w:fldChar w:fldCharType="separate"/>
       </w:r>
       <w:r>
+        <w:rPr>
+          <w:b/>
+          <w:bCs/>
+          <w:sz w:val="21"/>
+          <w:szCs w:val="28"/>
+        </w:rPr>
         <w:t>1</w:t>
       </w:r>
       <w:r>
+        <w:rPr>
+          <w:b/>
+          <w:bCs/>
+          <w:sz w:val="21"/>
+          <w:szCs w:val="28"/>
+        </w:rPr>
         <w:fldChar w:fldCharType="end"/>
       </w:r>
       <w:r>
         <w:rPr>
-          <w:rFonts w:hint="eastAsia"/>
-          <w:lang w:eastAsia="zh-CN"/>
-        </w:rPr>
-        <w:t xml:space="preserve"> Different types of surgical robots</w:t>
+          <w:sz w:val="21"/>
+          <w:szCs w:val="28"/>
+          <w:lang w:val="en-US"/>
+        </w:rPr>
+        <w:t xml:space="preserve"> Comparison between human surgeons and robot surgeons</w:t>
       </w:r>
     </w:p>
     <w:tbl>
       <w:tblPr>
         <w:tblStyle w:val="5"/>
         <w:tblW w:w="0" w:type="auto"/>
-        <w:tblInd w:w="0" w:type="dxa"/>
+        <w:jc w:val="center"/>
         <w:tblBorders>
-          <w:top w:val="single" w:color="auto" w:sz="4" w:space="0"/>
-          <w:left w:val="single" w:color="auto" w:sz="4" w:space="0"/>
-          <w:bottom w:val="single" w:color="auto" w:sz="4" w:space="0"/>
-          <w:right w:val="single" w:color="auto" w:sz="4" w:space="0"/>
-          <w:insideH w:val="single" w:color="auto" w:sz="4" w:space="0"/>
-          <w:insideV w:val="single" w:color="auto" w:sz="4" w:space="0"/>
+          <w:top w:val="single" w:color="auto" w:sz="12" w:space="0"/>
+          <w:left w:val="none" w:color="auto" w:sz="0" w:space="0"/>
+          <w:bottom w:val="single" w:color="auto" w:sz="12" w:space="0"/>
+          <w:right w:val="none" w:color="auto" w:sz="0" w:space="0"/>
+          <w:insideH w:val="none" w:color="auto" w:sz="0" w:space="0"/>
+          <w:insideV w:val="none" w:color="auto" w:sz="0" w:space="0"/>
+        </w:tblBorders>
+        <w:tblLayout w:type="autofit"/>
+        <w:tblCellMar>
+          <w:left w:w="108" w:type="dxa"/>
+          <w:right w:w="108" w:type="dxa"/>
+        </w:tblCellMar>
+      </w:tblPr>
+      <w:tblGrid>
+        <w:gridCol w:w="1677"/>
+        <w:gridCol w:w="3464"/>
+        <w:gridCol w:w="3381"/>
+      </w:tblGrid>
+      <w:tr>
+        <w:tblPrEx>
+          <w:tblBorders>
+            <w:top w:val="single" w:color="auto" w:sz="12" w:space="0"/>
+            <w:left w:val="none" w:color="auto" w:sz="0" w:space="0"/>
+            <w:bottom w:val="single" w:color="auto" w:sz="12" w:space="0"/>
+            <w:right w:val="none" w:color="auto" w:sz="0" w:space="0"/>
+            <w:insideH w:val="none" w:color="auto" w:sz="0" w:space="0"/>
+            <w:insideV w:val="none" w:color="auto" w:sz="0" w:space="0"/>
+          </w:tblBorders>
+          <w:tblCellMar>
+            <w:left w:w="108" w:type="dxa"/>
+            <w:right w:w="108" w:type="dxa"/>
+          </w:tblCellMar>
+        </w:tblPrEx>
+        <w:trPr>
+          <w:jc w:val="center"/>
+        </w:trPr>
+        <w:tc>
+          <w:tcPr>
+            <w:tcW w:w="1677" w:type="dxa"/>
+            <w:tcBorders>
+              <w:bottom w:val="single" w:color="auto" w:sz="4" w:space="0"/>
+            </w:tcBorders>
+          </w:tcPr>
+          <w:p>
+            <w:pPr>
+              <w:jc w:val="center"/>
+              <w:rPr>
+                <w:rFonts w:hint="default" w:ascii="Cambria" w:hAnsi="Cambria" w:cs="Cambria"/>
+                <w:b/>
+                <w:bCs/>
+                <w:vertAlign w:val="baseline"/>
+                <w:lang w:val="en-US" w:eastAsia="zh-CN"/>
+              </w:rPr>
+            </w:pPr>
+            <w:r>
+              <w:rPr>
+                <w:rFonts w:hint="default" w:ascii="Cambria" w:hAnsi="Cambria" w:cs="Cambria"/>
+                <w:b/>
+                <w:bCs/>
+                <w:vertAlign w:val="baseline"/>
+                <w:lang w:val="en-US" w:eastAsia="zh-CN"/>
+              </w:rPr>
+              <w:t>Aspect</w:t>
+            </w:r>
+          </w:p>
+        </w:tc>
+        <w:tc>
+          <w:tcPr>
+            <w:tcW w:w="3464" w:type="dxa"/>
+            <w:tcBorders>
+              <w:bottom w:val="single" w:color="auto" w:sz="4" w:space="0"/>
+            </w:tcBorders>
+          </w:tcPr>
+          <w:p>
+            <w:pPr>
+              <w:jc w:val="center"/>
+              <w:rPr>
+                <w:rFonts w:hint="default" w:ascii="Cambria" w:hAnsi="Cambria" w:cs="Cambria"/>
+                <w:b/>
+                <w:bCs/>
+                <w:vertAlign w:val="baseline"/>
+                <w:lang w:val="en-US" w:eastAsia="zh-CN"/>
+              </w:rPr>
+            </w:pPr>
+            <w:r>
+              <w:rPr>
+                <w:rFonts w:hint="default" w:ascii="Cambria" w:hAnsi="Cambria" w:cs="Cambria"/>
+                <w:b/>
+                <w:bCs/>
+                <w:vertAlign w:val="baseline"/>
+                <w:lang w:val="en-US" w:eastAsia="zh-CN"/>
+              </w:rPr>
+              <w:t>Human surgeons</w:t>
+            </w:r>
+          </w:p>
+        </w:tc>
+        <w:tc>
+          <w:tcPr>
+            <w:tcW w:w="3381" w:type="dxa"/>
+            <w:tcBorders>
+              <w:bottom w:val="single" w:color="auto" w:sz="4" w:space="0"/>
+            </w:tcBorders>
+          </w:tcPr>
+          <w:p>
+            <w:pPr>
+              <w:jc w:val="center"/>
+              <w:rPr>
+                <w:rFonts w:hint="default" w:ascii="Cambria" w:hAnsi="Cambria" w:cs="Cambria"/>
+                <w:b/>
+                <w:bCs/>
+                <w:vertAlign w:val="baseline"/>
+                <w:lang w:val="en-US" w:eastAsia="zh-CN"/>
+              </w:rPr>
+            </w:pPr>
+            <w:r>
+              <w:rPr>
+                <w:rFonts w:hint="default" w:ascii="Cambria" w:hAnsi="Cambria" w:cs="Cambria"/>
+                <w:b/>
+                <w:bCs/>
+                <w:vertAlign w:val="baseline"/>
+                <w:lang w:val="en-US" w:eastAsia="zh-CN"/>
+              </w:rPr>
+              <w:t>Robot surgeons</w:t>
+            </w:r>
+          </w:p>
+        </w:tc>
+      </w:tr>
+      <w:tr>
+        <w:tblPrEx>
+          <w:tblBorders>
+            <w:top w:val="single" w:color="auto" w:sz="12" w:space="0"/>
+            <w:left w:val="none" w:color="auto" w:sz="0" w:space="0"/>
+            <w:bottom w:val="single" w:color="auto" w:sz="12" w:space="0"/>
+            <w:right w:val="none" w:color="auto" w:sz="0" w:space="0"/>
+            <w:insideH w:val="none" w:color="auto" w:sz="0" w:space="0"/>
+            <w:insideV w:val="none" w:color="auto" w:sz="0" w:space="0"/>
+          </w:tblBorders>
+          <w:tblCellMar>
+            <w:left w:w="108" w:type="dxa"/>
+            <w:right w:w="108" w:type="dxa"/>
+          </w:tblCellMar>
+        </w:tblPrEx>
+        <w:trPr>
+          <w:trHeight w:val="311" w:hRule="atLeast"/>
+          <w:jc w:val="center"/>
+        </w:trPr>
+        <w:tc>
+          <w:tcPr>
+            <w:tcW w:w="1677" w:type="dxa"/>
+            <w:tcBorders>
+              <w:top w:val="single" w:color="auto" w:sz="4" w:space="0"/>
+              <w:tl2br w:val="nil"/>
+              <w:tr2bl w:val="nil"/>
+            </w:tcBorders>
+          </w:tcPr>
+          <w:p>
+            <w:pPr>
+              <w:jc w:val="center"/>
+              <w:rPr>
+                <w:rFonts w:hint="default" w:ascii="Cambria" w:hAnsi="Cambria" w:cs="Cambria"/>
+                <w:vertAlign w:val="baseline"/>
+                <w:lang w:val="en-US" w:eastAsia="zh-CN"/>
+              </w:rPr>
+            </w:pPr>
+            <w:r>
+              <w:rPr>
+                <w:rFonts w:hint="default" w:ascii="Cambria" w:hAnsi="Cambria" w:cs="Cambria"/>
+                <w:vertAlign w:val="baseline"/>
+                <w:lang w:val="en-US" w:eastAsia="zh-CN"/>
+              </w:rPr>
+              <w:t>Consistency</w:t>
+            </w:r>
+          </w:p>
+        </w:tc>
+        <w:tc>
+          <w:tcPr>
+            <w:tcW w:w="3464" w:type="dxa"/>
+            <w:tcBorders>
+              <w:top w:val="single" w:color="auto" w:sz="4" w:space="0"/>
+              <w:tl2br w:val="nil"/>
+              <w:tr2bl w:val="nil"/>
+            </w:tcBorders>
+          </w:tcPr>
+          <w:p>
+            <w:pPr>
+              <w:jc w:val="center"/>
+              <w:rPr>
+                <w:rFonts w:hint="default" w:ascii="Cambria" w:hAnsi="Cambria" w:cs="Cambria"/>
+                <w:vertAlign w:val="baseline"/>
+                <w:lang w:val="en-US" w:eastAsia="zh-CN"/>
+              </w:rPr>
+            </w:pPr>
+            <w:r>
+              <w:rPr>
+                <w:rFonts w:hint="default" w:ascii="Cambria" w:hAnsi="Cambria" w:cs="Cambria"/>
+                <w:vertAlign w:val="baseline"/>
+                <w:lang w:val="en-US" w:eastAsia="zh-CN"/>
+              </w:rPr>
+              <w:t>Varies with fatigue and stress</w:t>
+            </w:r>
+          </w:p>
+        </w:tc>
+        <w:tc>
+          <w:tcPr>
+            <w:tcW w:w="3381" w:type="dxa"/>
+            <w:tcBorders>
+              <w:top w:val="single" w:color="auto" w:sz="4" w:space="0"/>
+              <w:tl2br w:val="nil"/>
+              <w:tr2bl w:val="nil"/>
+            </w:tcBorders>
+          </w:tcPr>
+          <w:p>
+            <w:pPr>
+              <w:jc w:val="center"/>
+              <w:rPr>
+                <w:rFonts w:hint="default" w:ascii="Cambria" w:hAnsi="Cambria" w:cs="Cambria"/>
+                <w:vertAlign w:val="baseline"/>
+                <w:lang w:val="en-US" w:eastAsia="zh-CN"/>
+              </w:rPr>
+            </w:pPr>
+            <w:r>
+              <w:rPr>
+                <w:rFonts w:hint="default" w:ascii="Cambria" w:hAnsi="Cambria" w:cs="Cambria"/>
+                <w:vertAlign w:val="baseline"/>
+                <w:lang w:val="en-US" w:eastAsia="zh-CN"/>
+              </w:rPr>
+              <w:t>High, unaffected by external factors</w:t>
+            </w:r>
+          </w:p>
+        </w:tc>
+      </w:tr>
+      <w:tr>
+        <w:tblPrEx>
+          <w:tblBorders>
+            <w:top w:val="single" w:color="auto" w:sz="12" w:space="0"/>
+            <w:left w:val="none" w:color="auto" w:sz="0" w:space="0"/>
+            <w:bottom w:val="single" w:color="auto" w:sz="12" w:space="0"/>
+            <w:right w:val="none" w:color="auto" w:sz="0" w:space="0"/>
+            <w:insideH w:val="none" w:color="auto" w:sz="0" w:space="0"/>
+            <w:insideV w:val="none" w:color="auto" w:sz="0" w:space="0"/>
+          </w:tblBorders>
+          <w:tblCellMar>
+            <w:left w:w="108" w:type="dxa"/>
+            <w:right w:w="108" w:type="dxa"/>
+          </w:tblCellMar>
+        </w:tblPrEx>
+        <w:trPr>
+          <w:jc w:val="center"/>
+        </w:trPr>
+        <w:tc>
+          <w:tcPr>
+            <w:tcW w:w="1677" w:type="dxa"/>
+            <w:tcBorders>
+              <w:tl2br w:val="nil"/>
+              <w:tr2bl w:val="nil"/>
+            </w:tcBorders>
+          </w:tcPr>
+          <w:p>
+            <w:pPr>
+              <w:jc w:val="center"/>
+              <w:rPr>
+                <w:rFonts w:hint="default" w:ascii="Cambria" w:hAnsi="Cambria" w:cs="Cambria"/>
+                <w:vertAlign w:val="baseline"/>
+                <w:lang w:val="en-US" w:eastAsia="zh-CN"/>
+              </w:rPr>
+            </w:pPr>
+            <w:r>
+              <w:rPr>
+                <w:rFonts w:hint="default" w:ascii="Cambria" w:hAnsi="Cambria" w:cs="Cambria"/>
+                <w:vertAlign w:val="baseline"/>
+                <w:lang w:val="en-US" w:eastAsia="zh-CN"/>
+              </w:rPr>
+              <w:t>Precision</w:t>
+            </w:r>
+          </w:p>
+        </w:tc>
+        <w:tc>
+          <w:tcPr>
+            <w:tcW w:w="3464" w:type="dxa"/>
+            <w:tcBorders>
+              <w:tl2br w:val="nil"/>
+              <w:tr2bl w:val="nil"/>
+            </w:tcBorders>
+          </w:tcPr>
+          <w:p>
+            <w:pPr>
+              <w:jc w:val="center"/>
+              <w:rPr>
+                <w:rFonts w:hint="default" w:ascii="Cambria" w:hAnsi="Cambria" w:cs="Cambria"/>
+                <w:vertAlign w:val="baseline"/>
+                <w:lang w:val="en-US" w:eastAsia="zh-CN"/>
+              </w:rPr>
+            </w:pPr>
+            <w:r>
+              <w:rPr>
+                <w:rFonts w:hint="default" w:ascii="Cambria" w:hAnsi="Cambria" w:cs="Cambria"/>
+                <w:vertAlign w:val="baseline"/>
+                <w:lang w:val="en-US" w:eastAsia="zh-CN"/>
+              </w:rPr>
+              <w:t>Limited by hand stability</w:t>
+            </w:r>
+          </w:p>
+        </w:tc>
+        <w:tc>
+          <w:tcPr>
+            <w:tcW w:w="3381" w:type="dxa"/>
+            <w:tcBorders>
+              <w:tl2br w:val="nil"/>
+              <w:tr2bl w:val="nil"/>
+            </w:tcBorders>
+          </w:tcPr>
+          <w:p>
+            <w:pPr>
+              <w:jc w:val="center"/>
+              <w:rPr>
+                <w:rFonts w:hint="default" w:ascii="Cambria" w:hAnsi="Cambria" w:cs="Cambria"/>
+                <w:vertAlign w:val="baseline"/>
+                <w:lang w:val="en-US" w:eastAsia="zh-CN"/>
+              </w:rPr>
+            </w:pPr>
+            <w:r>
+              <w:rPr>
+                <w:rFonts w:hint="default" w:ascii="Cambria" w:hAnsi="Cambria" w:cs="Cambria"/>
+                <w:vertAlign w:val="baseline"/>
+                <w:lang w:val="en-US" w:eastAsia="zh-CN"/>
+              </w:rPr>
+              <w:t>Superior micromovements</w:t>
+            </w:r>
+          </w:p>
+        </w:tc>
+      </w:tr>
+      <w:tr>
+        <w:tblPrEx>
+          <w:tblBorders>
+            <w:top w:val="single" w:color="auto" w:sz="12" w:space="0"/>
+            <w:left w:val="none" w:color="auto" w:sz="0" w:space="0"/>
+            <w:bottom w:val="single" w:color="auto" w:sz="12" w:space="0"/>
+            <w:right w:val="none" w:color="auto" w:sz="0" w:space="0"/>
+            <w:insideH w:val="none" w:color="auto" w:sz="0" w:space="0"/>
+            <w:insideV w:val="none" w:color="auto" w:sz="0" w:space="0"/>
+          </w:tblBorders>
+          <w:tblCellMar>
+            <w:left w:w="108" w:type="dxa"/>
+            <w:right w:w="108" w:type="dxa"/>
+          </w:tblCellMar>
+        </w:tblPrEx>
+        <w:trPr>
+          <w:jc w:val="center"/>
+        </w:trPr>
+        <w:tc>
+          <w:tcPr>
+            <w:tcW w:w="1677" w:type="dxa"/>
+            <w:tcBorders>
+              <w:tl2br w:val="nil"/>
+              <w:tr2bl w:val="nil"/>
+            </w:tcBorders>
+          </w:tcPr>
+          <w:p>
+            <w:pPr>
+              <w:jc w:val="center"/>
+              <w:rPr>
+                <w:rFonts w:hint="default" w:ascii="Cambria" w:hAnsi="Cambria" w:cs="Cambria"/>
+                <w:vertAlign w:val="baseline"/>
+                <w:lang w:val="en-US" w:eastAsia="zh-CN"/>
+              </w:rPr>
+            </w:pPr>
+            <w:r>
+              <w:rPr>
+                <w:rFonts w:hint="default" w:ascii="Cambria" w:hAnsi="Cambria" w:cs="Cambria"/>
+                <w:vertAlign w:val="baseline"/>
+                <w:lang w:val="en-US" w:eastAsia="zh-CN"/>
+              </w:rPr>
+              <w:t>Invasiveness</w:t>
+            </w:r>
+          </w:p>
+        </w:tc>
+        <w:tc>
+          <w:tcPr>
+            <w:tcW w:w="3464" w:type="dxa"/>
+            <w:tcBorders>
+              <w:tl2br w:val="nil"/>
+              <w:tr2bl w:val="nil"/>
+            </w:tcBorders>
+          </w:tcPr>
+          <w:p>
+            <w:pPr>
+              <w:jc w:val="center"/>
+              <w:rPr>
+                <w:rFonts w:hint="default" w:ascii="Cambria" w:hAnsi="Cambria" w:cs="Cambria"/>
+                <w:vertAlign w:val="baseline"/>
+                <w:lang w:val="en-US" w:eastAsia="zh-CN"/>
+              </w:rPr>
+            </w:pPr>
+            <w:r>
+              <w:rPr>
+                <w:rFonts w:hint="default" w:ascii="Cambria" w:hAnsi="Cambria" w:cs="Cambria"/>
+                <w:vertAlign w:val="baseline"/>
+                <w:lang w:val="en-US" w:eastAsia="zh-CN"/>
+              </w:rPr>
+              <w:t>Often larger incisions</w:t>
+            </w:r>
+          </w:p>
+        </w:tc>
+        <w:tc>
+          <w:tcPr>
+            <w:tcW w:w="3381" w:type="dxa"/>
+            <w:tcBorders>
+              <w:tl2br w:val="nil"/>
+              <w:tr2bl w:val="nil"/>
+            </w:tcBorders>
+          </w:tcPr>
+          <w:p>
+            <w:pPr>
+              <w:jc w:val="center"/>
+              <w:rPr>
+                <w:rFonts w:hint="default" w:ascii="Cambria" w:hAnsi="Cambria" w:cs="Cambria"/>
+                <w:vertAlign w:val="baseline"/>
+                <w:lang w:val="en-US" w:eastAsia="zh-CN"/>
+              </w:rPr>
+            </w:pPr>
+            <w:r>
+              <w:rPr>
+                <w:rFonts w:hint="default" w:ascii="Cambria" w:hAnsi="Cambria" w:cs="Cambria"/>
+                <w:vertAlign w:val="baseline"/>
+                <w:lang w:val="en-US" w:eastAsia="zh-CN"/>
+              </w:rPr>
+              <w:t>Minimally invasive, less trauma</w:t>
+            </w:r>
+          </w:p>
+        </w:tc>
+      </w:tr>
+      <w:tr>
+        <w:tblPrEx>
+          <w:tblBorders>
+            <w:top w:val="single" w:color="auto" w:sz="12" w:space="0"/>
+            <w:left w:val="none" w:color="auto" w:sz="0" w:space="0"/>
+            <w:bottom w:val="single" w:color="auto" w:sz="12" w:space="0"/>
+            <w:right w:val="none" w:color="auto" w:sz="0" w:space="0"/>
+            <w:insideH w:val="none" w:color="auto" w:sz="0" w:space="0"/>
+            <w:insideV w:val="none" w:color="auto" w:sz="0" w:space="0"/>
+          </w:tblBorders>
+          <w:tblCellMar>
+            <w:left w:w="108" w:type="dxa"/>
+            <w:right w:w="108" w:type="dxa"/>
+          </w:tblCellMar>
+        </w:tblPrEx>
+        <w:trPr>
+          <w:jc w:val="center"/>
+        </w:trPr>
+        <w:tc>
+          <w:tcPr>
+            <w:tcW w:w="1677" w:type="dxa"/>
+            <w:tcBorders>
+              <w:tl2br w:val="nil"/>
+              <w:tr2bl w:val="nil"/>
+            </w:tcBorders>
+          </w:tcPr>
+          <w:p>
+            <w:pPr>
+              <w:jc w:val="center"/>
+              <w:rPr>
+                <w:rFonts w:hint="default" w:ascii="Cambria" w:hAnsi="Cambria" w:cs="Cambria"/>
+                <w:vertAlign w:val="baseline"/>
+                <w:lang w:val="en-US" w:eastAsia="zh-CN"/>
+              </w:rPr>
+            </w:pPr>
+            <w:r>
+              <w:rPr>
+                <w:rFonts w:hint="default" w:ascii="Cambria" w:hAnsi="Cambria" w:cs="Cambria"/>
+                <w:vertAlign w:val="baseline"/>
+                <w:lang w:val="en-US" w:eastAsia="zh-CN"/>
+              </w:rPr>
+              <w:t>Complications</w:t>
+            </w:r>
+          </w:p>
+        </w:tc>
+        <w:tc>
+          <w:tcPr>
+            <w:tcW w:w="3464" w:type="dxa"/>
+            <w:tcBorders>
+              <w:tl2br w:val="nil"/>
+              <w:tr2bl w:val="nil"/>
+            </w:tcBorders>
+          </w:tcPr>
+          <w:p>
+            <w:pPr>
+              <w:jc w:val="center"/>
+              <w:rPr>
+                <w:rFonts w:hint="default" w:ascii="Cambria" w:hAnsi="Cambria" w:cs="Cambria"/>
+                <w:vertAlign w:val="baseline"/>
+                <w:lang w:val="en-US" w:eastAsia="zh-CN"/>
+              </w:rPr>
+            </w:pPr>
+            <w:r>
+              <w:rPr>
+                <w:rFonts w:hint="default" w:ascii="Cambria" w:hAnsi="Cambria" w:cs="Cambria"/>
+                <w:vertAlign w:val="baseline"/>
+                <w:lang w:val="en-US" w:eastAsia="zh-CN"/>
+              </w:rPr>
+              <w:t>Higher risk of blood loss, infections</w:t>
+            </w:r>
+          </w:p>
+        </w:tc>
+        <w:tc>
+          <w:tcPr>
+            <w:tcW w:w="3381" w:type="dxa"/>
+            <w:tcBorders>
+              <w:tl2br w:val="nil"/>
+              <w:tr2bl w:val="nil"/>
+            </w:tcBorders>
+          </w:tcPr>
+          <w:p>
+            <w:pPr>
+              <w:jc w:val="center"/>
+              <w:rPr>
+                <w:rFonts w:hint="default" w:ascii="Cambria" w:hAnsi="Cambria" w:cs="Cambria"/>
+                <w:vertAlign w:val="baseline"/>
+                <w:lang w:val="en-US" w:eastAsia="zh-CN"/>
+              </w:rPr>
+            </w:pPr>
+            <w:r>
+              <w:rPr>
+                <w:rFonts w:hint="default" w:ascii="Cambria" w:hAnsi="Cambria" w:cs="Cambria"/>
+                <w:vertAlign w:val="baseline"/>
+                <w:lang w:val="en-US" w:eastAsia="zh-CN"/>
+              </w:rPr>
+              <w:t>Lower risk, smaller incisions</w:t>
+            </w:r>
+          </w:p>
+        </w:tc>
+      </w:tr>
+      <w:tr>
+        <w:tblPrEx>
+          <w:tblBorders>
+            <w:top w:val="single" w:color="auto" w:sz="12" w:space="0"/>
+            <w:left w:val="none" w:color="auto" w:sz="0" w:space="0"/>
+            <w:bottom w:val="single" w:color="auto" w:sz="12" w:space="0"/>
+            <w:right w:val="none" w:color="auto" w:sz="0" w:space="0"/>
+            <w:insideH w:val="none" w:color="auto" w:sz="0" w:space="0"/>
+            <w:insideV w:val="none" w:color="auto" w:sz="0" w:space="0"/>
+          </w:tblBorders>
+          <w:tblCellMar>
+            <w:left w:w="108" w:type="dxa"/>
+            <w:right w:w="108" w:type="dxa"/>
+          </w:tblCellMar>
+        </w:tblPrEx>
+        <w:trPr>
+          <w:jc w:val="center"/>
+        </w:trPr>
+        <w:tc>
+          <w:tcPr>
+            <w:tcW w:w="1677" w:type="dxa"/>
+            <w:tcBorders>
+              <w:tl2br w:val="nil"/>
+              <w:tr2bl w:val="nil"/>
+            </w:tcBorders>
+          </w:tcPr>
+          <w:p>
+            <w:pPr>
+              <w:jc w:val="center"/>
+              <w:rPr>
+                <w:rFonts w:hint="default" w:ascii="Cambria" w:hAnsi="Cambria" w:cs="Cambria"/>
+                <w:vertAlign w:val="baseline"/>
+                <w:lang w:val="en-US" w:eastAsia="zh-CN"/>
+              </w:rPr>
+            </w:pPr>
+            <w:r>
+              <w:rPr>
+                <w:rFonts w:hint="default" w:ascii="Cambria" w:hAnsi="Cambria" w:cs="Cambria"/>
+                <w:vertAlign w:val="baseline"/>
+                <w:lang w:val="en-US" w:eastAsia="zh-CN"/>
+              </w:rPr>
+              <w:t>Efficiency</w:t>
+            </w:r>
+          </w:p>
+        </w:tc>
+        <w:tc>
+          <w:tcPr>
+            <w:tcW w:w="3464" w:type="dxa"/>
+            <w:tcBorders>
+              <w:tl2br w:val="nil"/>
+              <w:tr2bl w:val="nil"/>
+            </w:tcBorders>
+          </w:tcPr>
+          <w:p>
+            <w:pPr>
+              <w:jc w:val="center"/>
+              <w:rPr>
+                <w:rFonts w:hint="default" w:ascii="Cambria" w:hAnsi="Cambria" w:cs="Cambria"/>
+                <w:vertAlign w:val="baseline"/>
+                <w:lang w:val="en-US" w:eastAsia="zh-CN"/>
+              </w:rPr>
+            </w:pPr>
+            <w:r>
+              <w:rPr>
+                <w:rFonts w:hint="default" w:ascii="Cambria" w:hAnsi="Cambria" w:cs="Cambria"/>
+                <w:vertAlign w:val="baseline"/>
+                <w:lang w:val="en-US" w:eastAsia="zh-CN"/>
+              </w:rPr>
+              <w:t>Dependent on individual capacity</w:t>
+            </w:r>
+          </w:p>
+        </w:tc>
+        <w:tc>
+          <w:tcPr>
+            <w:tcW w:w="3381" w:type="dxa"/>
+            <w:tcBorders>
+              <w:tl2br w:val="nil"/>
+              <w:tr2bl w:val="nil"/>
+            </w:tcBorders>
+          </w:tcPr>
+          <w:p>
+            <w:pPr>
+              <w:jc w:val="center"/>
+              <w:rPr>
+                <w:rFonts w:hint="default" w:ascii="Cambria" w:hAnsi="Cambria" w:cs="Cambria"/>
+                <w:vertAlign w:val="baseline"/>
+                <w:lang w:val="en-US" w:eastAsia="zh-CN"/>
+              </w:rPr>
+            </w:pPr>
+            <w:r>
+              <w:rPr>
+                <w:rFonts w:hint="default" w:ascii="Cambria" w:hAnsi="Cambria" w:cs="Cambria"/>
+                <w:vertAlign w:val="baseline"/>
+                <w:lang w:val="en-US" w:eastAsia="zh-CN"/>
+              </w:rPr>
+              <w:t>Scalable, reduces hospital burden</w:t>
+            </w:r>
+          </w:p>
+        </w:tc>
+      </w:tr>
+    </w:tbl>
+    <w:p>
+      <w:pPr>
+        <w:keepNext w:val="0"/>
+        <w:keepLines w:val="0"/>
+        <w:pageBreakBefore w:val="0"/>
+        <w:widowControl w:val="0"/>
+        <w:kinsoku/>
+        <w:wordWrap/>
+        <w:overflowPunct/>
+        <w:topLinePunct w:val="0"/>
+        <w:autoSpaceDE/>
+        <w:autoSpaceDN/>
+        <w:bidi w:val="0"/>
+        <w:adjustRightInd/>
+        <w:snapToGrid/>
+        <w:spacing w:before="157" w:beforeLines="50"/>
+        <w:textAlignment w:val="auto"/>
+        <w:rPr>
+          <w:rFonts w:hint="eastAsia" w:ascii="Cambria" w:hAnsi="Cambria" w:cs="Cambria"/>
+          <w:lang w:val="en-US" w:eastAsia="zh-CN"/>
+        </w:rPr>
+      </w:pPr>
+      <w:r>
+        <w:rPr>
+          <w:rFonts w:hint="eastAsia" w:ascii="Cambria" w:hAnsi="Cambria" w:cs="Cambria"/>
+          <w:lang w:val="en-US" w:eastAsia="zh-CN"/>
+        </w:rPr>
+        <w:t>Why do we need highly autonomous robot surgeons? The benefits are summarized in Table 1. Fully autonomous surgical robots have the potential to eliminate the variability inherent in human performance. Even the most skilled surgeons can experience fatigue, stress, or hand tremors, which may lead to errors during delicate operations. Autonomous systems, however, can operate with consistent precision for extended periods, unaffected by such external factors. These robots can be programmed to make micromovements beyond the capabilities of the human hand, achieving higher accuracy in procedures that demand meticulous detail. This is particularly beneficial in microsurgeries or procedures that require navigating narrow spaces, reducing complications and improving patient outcomes. Additionally, autonomous robots are more likely to perform surgeries with minimally invasive techniques, which reduce trauma to the body. These procedures result in smaller incisions, less blood loss, and fewer postoperative complications such as infections. Over time, as fully autonomous systems refine these techniques, the overall burden on healthcare institutions could decrease, freeing up resources for other medical needs and enabling hospitals to treat more patients efficiently.</w:t>
+      </w:r>
+    </w:p>
+    <w:p>
+      <w:pPr>
+        <w:jc w:val="center"/>
+        <w:rPr>
+          <w:rFonts w:hint="eastAsia" w:ascii="Cambria" w:hAnsi="Cambria" w:cs="Cambria"/>
+          <w:lang w:val="en-US" w:eastAsia="zh-CN"/>
+        </w:rPr>
+      </w:pPr>
+      <w:r>
+        <w:rPr>
+          <w:rFonts w:hint="eastAsia" w:ascii="Cambria" w:hAnsi="Cambria" w:cs="Cambria"/>
+          <w:lang w:val="en-US" w:eastAsia="zh-CN"/>
+        </w:rPr>
+        <w:drawing>
+          <wp:inline distT="0" distB="0" distL="114300" distR="114300">
+            <wp:extent cx="5339080" cy="2943860"/>
+            <wp:effectExtent l="0" t="0" r="0" b="0"/>
+            <wp:docPr id="2" name="图片 2" descr="图片1"/>
+            <wp:cNvGraphicFramePr>
+              <a:graphicFrameLocks xmlns:a="http://schemas.openxmlformats.org/drawingml/2006/main" noChangeAspect="1"/>
+            </wp:cNvGraphicFramePr>
+            <a:graphic xmlns:a="http://schemas.openxmlformats.org/drawingml/2006/main">
+              <a:graphicData uri="http://schemas.openxmlformats.org/drawingml/2006/picture">
+                <pic:pic xmlns:pic="http://schemas.openxmlformats.org/drawingml/2006/picture">
+                  <pic:nvPicPr>
+                    <pic:cNvPr id="2" name="图片 2" descr="图片1"/>
+                    <pic:cNvPicPr>
+                      <a:picLocks noChangeAspect="1"/>
+                    </pic:cNvPicPr>
+                  </pic:nvPicPr>
+                  <pic:blipFill>
+                    <a:blip r:embed="rId5"/>
+                    <a:srcRect b="6889"/>
+                    <a:stretch>
+                      <a:fillRect/>
+                    </a:stretch>
+                  </pic:blipFill>
+                  <pic:spPr>
+                    <a:xfrm>
+                      <a:off x="0" y="0"/>
+                      <a:ext cx="5339080" cy="2943860"/>
+                    </a:xfrm>
+                    <a:prstGeom prst="rect">
+                      <a:avLst/>
+                    </a:prstGeom>
+                  </pic:spPr>
+                </pic:pic>
+              </a:graphicData>
+            </a:graphic>
+          </wp:inline>
+        </w:drawing>
+      </w:r>
+    </w:p>
+    <w:p>
+      <w:pPr>
+        <w:pStyle w:val="2"/>
+        <w:jc w:val="center"/>
+        <w:rPr>
+          <w:rFonts w:hint="default" w:ascii="Cambria" w:hAnsi="Cambria" w:cs="Cambria"/>
+          <w:lang w:val="en-US" w:eastAsia="zh-CN"/>
+        </w:rPr>
+      </w:pPr>
+      <w:r>
+        <w:t xml:space="preserve">Figure </w:t>
+      </w:r>
+      <w:r>
+        <w:fldChar w:fldCharType="begin"/>
+      </w:r>
+      <w:r>
+        <w:instrText xml:space="preserve"> SEQ Figure \* ARABIC </w:instrText>
+      </w:r>
+      <w:r>
+        <w:fldChar w:fldCharType="separate"/>
+      </w:r>
+      <w:r>
+        <w:t>2</w:t>
+      </w:r>
+      <w:r>
+        <w:fldChar w:fldCharType="end"/>
+      </w:r>
+      <w:r>
+        <w:rPr>
+          <w:rFonts w:hint="default"/>
+          <w:lang w:val="en-US"/>
+        </w:rPr>
+        <w:t>.</w:t>
+      </w:r>
+      <w:r>
+        <w:rPr>
+          <w:rFonts w:hint="eastAsia"/>
+          <w:lang w:eastAsia="zh-CN"/>
+        </w:rPr>
+        <w:t xml:space="preserve"> Da Vinci robotic surgical system</w:t>
+      </w:r>
+    </w:p>
+    <w:p>
+      <w:pPr>
+        <w:rPr>
+          <w:rFonts w:hint="default" w:ascii="Cambria" w:hAnsi="Cambria" w:cs="Cambria"/>
+          <w:lang w:val="en-US" w:eastAsia="zh-CN"/>
+        </w:rPr>
+      </w:pPr>
+      <w:bookmarkStart w:id="3" w:name="_GoBack"/>
+      <w:bookmarkEnd w:id="3"/>
+      <w:r>
+        <w:rPr>
+          <w:rFonts w:hint="default" w:ascii="Cambria" w:hAnsi="Cambria" w:cs="Cambria"/>
+          <w:lang w:val="en-US" w:eastAsia="zh-CN"/>
+        </w:rPr>
+        <w:t>Current surgical robots, such as the da Vinci Surgical System, have achieved a degree of autonomy in assisting human surgeons. These systems have demonstrated high success rates in various types of surgery, as shown in Table 2, and excel in tasks that require precision, such as stabilizing instruments and minimizing hand tremors, thereby enhancing the accuracy of minimally invasive procedures. Equipped with multi-arm configurations and intuitive controls, they have become indispensable tools in modern surgery. However, despite their advanced capabilities, these robots still rely on human surgeons for guidance and control, as they are not yet fully autonomous.</w:t>
+      </w:r>
+    </w:p>
+    <w:p>
+      <w:pPr>
+        <w:pStyle w:val="2"/>
+        <w:jc w:val="center"/>
+        <w:rPr>
+          <w:rFonts w:hint="eastAsia" w:eastAsia="宋体"/>
+          <w:lang w:eastAsia="zh-CN"/>
+        </w:rPr>
+      </w:pPr>
+      <w:r>
+        <w:t xml:space="preserve">Table </w:t>
+      </w:r>
+      <w:r>
+        <w:fldChar w:fldCharType="begin"/>
+      </w:r>
+      <w:r>
+        <w:instrText xml:space="preserve"> SEQ Table \* ARABIC </w:instrText>
+      </w:r>
+      <w:r>
+        <w:fldChar w:fldCharType="separate"/>
+      </w:r>
+      <w:r>
+        <w:t>2</w:t>
+      </w:r>
+      <w:r>
+        <w:fldChar w:fldCharType="end"/>
+      </w:r>
+      <w:r>
+        <w:rPr>
+          <w:rFonts w:hint="default"/>
+          <w:lang w:val="en-US"/>
+        </w:rPr>
+        <w:t>.</w:t>
+      </w:r>
+      <w:r>
+        <w:rPr>
+          <w:rFonts w:hint="eastAsia"/>
+          <w:lang w:eastAsia="zh-CN"/>
+        </w:rPr>
+        <w:t xml:space="preserve"> Different types of surgical robots</w:t>
+      </w:r>
+    </w:p>
+    <w:tbl>
+      <w:tblPr>
+        <w:tblStyle w:val="5"/>
+        <w:tblW w:w="0" w:type="auto"/>
+        <w:jc w:val="center"/>
+        <w:tblBorders>
+          <w:top w:val="single" w:color="auto" w:sz="12" w:space="0"/>
+          <w:left w:val="none" w:color="auto" w:sz="0" w:space="0"/>
+          <w:bottom w:val="single" w:color="auto" w:sz="12" w:space="0"/>
+          <w:right w:val="none" w:color="auto" w:sz="0" w:space="0"/>
+          <w:insideH w:val="none" w:color="auto" w:sz="0" w:space="0"/>
+          <w:insideV w:val="none" w:color="auto" w:sz="0" w:space="0"/>
         </w:tblBorders>
         <w:tblLayout w:type="fixed"/>
         <w:tblCellMar>
+          <w:top w:w="0" w:type="dxa"/>
           <w:left w:w="108" w:type="dxa"/>
+          <w:bottom w:w="0" w:type="dxa"/>
           <w:right w:w="108" w:type="dxa"/>
         </w:tblCellMar>
       </w:tblPr>
@@ -247,29 +1062,29 @@
       <w:tr>
         <w:tblPrEx>
           <w:tblBorders>
-            <w:top w:val="single" w:color="auto" w:sz="4" w:space="0"/>
-            <w:left w:val="single" w:color="auto" w:sz="4" w:space="0"/>
-            <w:bottom w:val="single" w:color="auto" w:sz="4" w:space="0"/>
-            <w:right w:val="single" w:color="auto" w:sz="4" w:space="0"/>
-            <w:insideH w:val="single" w:color="auto" w:sz="4" w:space="0"/>
-            <w:insideV w:val="single" w:color="auto" w:sz="4" w:space="0"/>
+            <w:top w:val="single" w:color="auto" w:sz="12" w:space="0"/>
+            <w:left w:val="none" w:color="auto" w:sz="0" w:space="0"/>
+            <w:bottom w:val="single" w:color="auto" w:sz="12" w:space="0"/>
+            <w:right w:val="none" w:color="auto" w:sz="0" w:space="0"/>
+            <w:insideH w:val="none" w:color="auto" w:sz="0" w:space="0"/>
+            <w:insideV w:val="none" w:color="auto" w:sz="0" w:space="0"/>
           </w:tblBorders>
           <w:tblCellMar>
+            <w:top w:w="0" w:type="dxa"/>
             <w:left w:w="108" w:type="dxa"/>
+            <w:bottom w:w="0" w:type="dxa"/>
             <w:right w:w="108" w:type="dxa"/>
           </w:tblCellMar>
         </w:tblPrEx>
         <w:trPr>
           <w:trHeight w:val="757" w:hRule="atLeast"/>
+          <w:jc w:val="center"/>
         </w:trPr>
         <w:tc>
           <w:tcPr>
             <w:tcW w:w="1708" w:type="dxa"/>
             <w:tcBorders>
-              <w:top w:val="single" w:color="auto" w:sz="12" w:space="0"/>
-              <w:left w:val="nil"/>
-              <w:bottom w:val="single" w:color="auto" w:sz="6" w:space="0"/>
-              <w:right w:val="nil"/>
+              <w:bottom w:val="single" w:color="auto" w:sz="4" w:space="0"/>
             </w:tcBorders>
             <w:vAlign w:val="center"/>
           </w:tcPr>
@@ -300,12 +1115,9 @@
           <w:tcPr>
             <w:tcW w:w="1597" w:type="dxa"/>
             <w:tcBorders>
-              <w:top w:val="single" w:color="auto" w:sz="12" w:space="0"/>
-              <w:left w:val="nil"/>
-              <w:bottom w:val="single" w:color="auto" w:sz="6" w:space="0"/>
-              <w:right w:val="nil"/>
-            </w:tcBorders>
-            <w:shd w:val="clear"/>
+              <w:bottom w:val="single" w:color="auto" w:sz="4" w:space="0"/>
+            </w:tcBorders>
+            <w:shd w:val="clear" w:color="auto" w:fill="auto"/>
             <w:vAlign w:val="center"/>
           </w:tcPr>
           <w:p>
@@ -337,12 +1149,9 @@
           <w:tcPr>
             <w:tcW w:w="1186" w:type="dxa"/>
             <w:tcBorders>
-              <w:top w:val="single" w:color="auto" w:sz="12" w:space="0"/>
-              <w:left w:val="nil"/>
-              <w:bottom w:val="single" w:color="auto" w:sz="6" w:space="0"/>
-              <w:right w:val="nil"/>
-            </w:tcBorders>
-            <w:shd w:val="clear"/>
+              <w:bottom w:val="single" w:color="auto" w:sz="4" w:space="0"/>
+            </w:tcBorders>
+            <w:shd w:val="clear" w:color="auto" w:fill="auto"/>
             <w:vAlign w:val="center"/>
           </w:tcPr>
           <w:p>
@@ -374,12 +1183,9 @@
           <w:tcPr>
             <w:tcW w:w="4031" w:type="dxa"/>
             <w:tcBorders>
-              <w:top w:val="single" w:color="auto" w:sz="12" w:space="0"/>
-              <w:left w:val="nil"/>
-              <w:bottom w:val="single" w:color="auto" w:sz="6" w:space="0"/>
-              <w:right w:val="nil"/>
-            </w:tcBorders>
-            <w:shd w:val="clear"/>
+              <w:bottom w:val="single" w:color="auto" w:sz="4" w:space="0"/>
+            </w:tcBorders>
+            <w:shd w:val="clear" w:color="auto" w:fill="auto"/>
             <w:vAlign w:val="center"/>
           </w:tcPr>
           <w:p>
@@ -411,26 +1217,30 @@
       <w:tr>
         <w:tblPrEx>
           <w:tblBorders>
-            <w:top w:val="single" w:color="auto" w:sz="4" w:space="0"/>
-            <w:left w:val="single" w:color="auto" w:sz="4" w:space="0"/>
-            <w:bottom w:val="single" w:color="auto" w:sz="4" w:space="0"/>
-            <w:right w:val="single" w:color="auto" w:sz="4" w:space="0"/>
-            <w:insideH w:val="single" w:color="auto" w:sz="4" w:space="0"/>
-            <w:insideV w:val="single" w:color="auto" w:sz="4" w:space="0"/>
+            <w:top w:val="single" w:color="auto" w:sz="12" w:space="0"/>
+            <w:left w:val="none" w:color="auto" w:sz="0" w:space="0"/>
+            <w:bottom w:val="single" w:color="auto" w:sz="12" w:space="0"/>
+            <w:right w:val="none" w:color="auto" w:sz="0" w:space="0"/>
+            <w:insideH w:val="none" w:color="auto" w:sz="0" w:space="0"/>
+            <w:insideV w:val="none" w:color="auto" w:sz="0" w:space="0"/>
           </w:tblBorders>
           <w:tblCellMar>
+            <w:top w:w="0" w:type="dxa"/>
             <w:left w:w="108" w:type="dxa"/>
+            <w:bottom w:w="0" w:type="dxa"/>
             <w:right w:w="108" w:type="dxa"/>
           </w:tblCellMar>
         </w:tblPrEx>
+        <w:trPr>
+          <w:jc w:val="center"/>
+        </w:trPr>
         <w:tc>
           <w:tcPr>
             <w:tcW w:w="1708" w:type="dxa"/>
             <w:tcBorders>
-              <w:top w:val="single" w:color="auto" w:sz="6" w:space="0"/>
-              <w:left w:val="nil"/>
-              <w:bottom w:val="nil"/>
-              <w:right w:val="nil"/>
+              <w:top w:val="single" w:color="auto" w:sz="4" w:space="0"/>
+              <w:tl2br w:val="nil"/>
+              <w:tr2bl w:val="nil"/>
             </w:tcBorders>
             <w:vAlign w:val="center"/>
           </w:tcPr>
@@ -459,10 +1269,9 @@
           <w:tcPr>
             <w:tcW w:w="1597" w:type="dxa"/>
             <w:tcBorders>
-              <w:top w:val="single" w:color="auto" w:sz="6" w:space="0"/>
-              <w:left w:val="nil"/>
-              <w:bottom w:val="nil"/>
-              <w:right w:val="nil"/>
+              <w:top w:val="single" w:color="auto" w:sz="4" w:space="0"/>
+              <w:tl2br w:val="nil"/>
+              <w:tr2bl w:val="nil"/>
             </w:tcBorders>
             <w:vAlign w:val="center"/>
           </w:tcPr>
@@ -491,10 +1300,9 @@
           <w:tcPr>
             <w:tcW w:w="1186" w:type="dxa"/>
             <w:tcBorders>
-              <w:top w:val="single" w:color="auto" w:sz="6" w:space="0"/>
-              <w:left w:val="nil"/>
-              <w:bottom w:val="nil"/>
-              <w:right w:val="nil"/>
+              <w:top w:val="single" w:color="auto" w:sz="4" w:space="0"/>
+              <w:tl2br w:val="nil"/>
+              <w:tr2bl w:val="nil"/>
             </w:tcBorders>
             <w:vAlign w:val="center"/>
           </w:tcPr>
@@ -523,10 +1331,9 @@
           <w:tcPr>
             <w:tcW w:w="4031" w:type="dxa"/>
             <w:tcBorders>
-              <w:top w:val="single" w:color="auto" w:sz="6" w:space="0"/>
-              <w:left w:val="nil"/>
-              <w:bottom w:val="nil"/>
-              <w:right w:val="nil"/>
+              <w:top w:val="single" w:color="auto" w:sz="4" w:space="0"/>
+              <w:tl2br w:val="nil"/>
+              <w:tr2bl w:val="nil"/>
             </w:tcBorders>
             <w:vAlign w:val="center"/>
           </w:tcPr>
@@ -610,26 +1417,29 @@
       <w:tr>
         <w:tblPrEx>
           <w:tblBorders>
-            <w:top w:val="single" w:color="auto" w:sz="4" w:space="0"/>
-            <w:left w:val="single" w:color="auto" w:sz="4" w:space="0"/>
-            <w:bottom w:val="single" w:color="auto" w:sz="4" w:space="0"/>
-            <w:right w:val="single" w:color="auto" w:sz="4" w:space="0"/>
-            <w:insideH w:val="single" w:color="auto" w:sz="4" w:space="0"/>
-            <w:insideV w:val="single" w:color="auto" w:sz="4" w:space="0"/>
+            <w:top w:val="single" w:color="auto" w:sz="12" w:space="0"/>
+            <w:left w:val="none" w:color="auto" w:sz="0" w:space="0"/>
+            <w:bottom w:val="single" w:color="auto" w:sz="12" w:space="0"/>
+            <w:right w:val="none" w:color="auto" w:sz="0" w:space="0"/>
+            <w:insideH w:val="none" w:color="auto" w:sz="0" w:space="0"/>
+            <w:insideV w:val="none" w:color="auto" w:sz="0" w:space="0"/>
           </w:tblBorders>
           <w:tblCellMar>
+            <w:top w:w="0" w:type="dxa"/>
             <w:left w:w="108" w:type="dxa"/>
+            <w:bottom w:w="0" w:type="dxa"/>
             <w:right w:w="108" w:type="dxa"/>
           </w:tblCellMar>
         </w:tblPrEx>
+        <w:trPr>
+          <w:jc w:val="center"/>
+        </w:trPr>
         <w:tc>
           <w:tcPr>
             <w:tcW w:w="1708" w:type="dxa"/>
             <w:tcBorders>
-              <w:top w:val="nil"/>
-              <w:left w:val="nil"/>
-              <w:bottom w:val="nil"/>
-              <w:right w:val="nil"/>
+              <w:tl2br w:val="nil"/>
+              <w:tr2bl w:val="nil"/>
             </w:tcBorders>
             <w:vAlign w:val="center"/>
           </w:tcPr>
@@ -660,10 +1470,8 @@
           <w:tcPr>
             <w:tcW w:w="1597" w:type="dxa"/>
             <w:tcBorders>
-              <w:top w:val="nil"/>
-              <w:left w:val="nil"/>
-              <w:bottom w:val="nil"/>
-              <w:right w:val="nil"/>
+              <w:tl2br w:val="nil"/>
+              <w:tr2bl w:val="nil"/>
             </w:tcBorders>
             <w:vAlign w:val="center"/>
           </w:tcPr>
@@ -694,10 +1502,8 @@
           <w:tcPr>
             <w:tcW w:w="1186" w:type="dxa"/>
             <w:tcBorders>
-              <w:top w:val="nil"/>
-              <w:left w:val="nil"/>
-              <w:bottom w:val="nil"/>
-              <w:right w:val="nil"/>
+              <w:tl2br w:val="nil"/>
+              <w:tr2bl w:val="nil"/>
             </w:tcBorders>
             <w:vAlign w:val="center"/>
           </w:tcPr>
@@ -726,10 +1532,8 @@
           <w:tcPr>
             <w:tcW w:w="4031" w:type="dxa"/>
             <w:tcBorders>
-              <w:top w:val="nil"/>
-              <w:left w:val="nil"/>
-              <w:bottom w:val="nil"/>
-              <w:right w:val="nil"/>
+              <w:tl2br w:val="nil"/>
+              <w:tr2bl w:val="nil"/>
             </w:tcBorders>
             <w:vAlign w:val="center"/>
           </w:tcPr>
@@ -795,26 +1599,29 @@
       <w:tr>
         <w:tblPrEx>
           <w:tblBorders>
-            <w:top w:val="single" w:color="auto" w:sz="4" w:space="0"/>
-            <w:left w:val="single" w:color="auto" w:sz="4" w:space="0"/>
-            <w:bottom w:val="single" w:color="auto" w:sz="4" w:space="0"/>
-            <w:right w:val="single" w:color="auto" w:sz="4" w:space="0"/>
-            <w:insideH w:val="single" w:color="auto" w:sz="4" w:space="0"/>
-            <w:insideV w:val="single" w:color="auto" w:sz="4" w:space="0"/>
+            <w:top w:val="single" w:color="auto" w:sz="12" w:space="0"/>
+            <w:left w:val="none" w:color="auto" w:sz="0" w:space="0"/>
+            <w:bottom w:val="single" w:color="auto" w:sz="12" w:space="0"/>
+            <w:right w:val="none" w:color="auto" w:sz="0" w:space="0"/>
+            <w:insideH w:val="none" w:color="auto" w:sz="0" w:space="0"/>
+            <w:insideV w:val="none" w:color="auto" w:sz="0" w:space="0"/>
           </w:tblBorders>
           <w:tblCellMar>
+            <w:top w:w="0" w:type="dxa"/>
             <w:left w:w="108" w:type="dxa"/>
+            <w:bottom w:w="0" w:type="dxa"/>
             <w:right w:w="108" w:type="dxa"/>
           </w:tblCellMar>
         </w:tblPrEx>
+        <w:trPr>
+          <w:jc w:val="center"/>
+        </w:trPr>
         <w:tc>
           <w:tcPr>
             <w:tcW w:w="1708" w:type="dxa"/>
             <w:tcBorders>
-              <w:top w:val="nil"/>
-              <w:left w:val="nil"/>
-              <w:bottom w:val="nil"/>
-              <w:right w:val="nil"/>
+              <w:tl2br w:val="nil"/>
+              <w:tr2bl w:val="nil"/>
             </w:tcBorders>
             <w:vAlign w:val="center"/>
           </w:tcPr>
@@ -843,10 +1650,8 @@
           <w:tcPr>
             <w:tcW w:w="1597" w:type="dxa"/>
             <w:tcBorders>
-              <w:top w:val="nil"/>
-              <w:left w:val="nil"/>
-              <w:bottom w:val="nil"/>
-              <w:right w:val="nil"/>
+              <w:tl2br w:val="nil"/>
+              <w:tr2bl w:val="nil"/>
             </w:tcBorders>
             <w:vAlign w:val="center"/>
           </w:tcPr>
@@ -875,10 +1680,8 @@
           <w:tcPr>
             <w:tcW w:w="1186" w:type="dxa"/>
             <w:tcBorders>
-              <w:top w:val="nil"/>
-              <w:left w:val="nil"/>
-              <w:bottom w:val="nil"/>
-              <w:right w:val="nil"/>
+              <w:tl2br w:val="nil"/>
+              <w:tr2bl w:val="nil"/>
             </w:tcBorders>
             <w:vAlign w:val="center"/>
           </w:tcPr>
@@ -907,10 +1710,8 @@
           <w:tcPr>
             <w:tcW w:w="4031" w:type="dxa"/>
             <w:tcBorders>
-              <w:top w:val="nil"/>
-              <w:left w:val="nil"/>
-              <w:bottom w:val="nil"/>
-              <w:right w:val="nil"/>
+              <w:tl2br w:val="nil"/>
+              <w:tr2bl w:val="nil"/>
             </w:tcBorders>
             <w:vAlign w:val="center"/>
           </w:tcPr>
@@ -930,15 +1731,7 @@
                 <w:sz w:val="21"/>
                 <w:szCs w:val="21"/>
               </w:rPr>
-              <w:t>clear blocked arteries</w:t>
-            </w:r>
-            <w:r>
-              <w:rPr>
-                <w:rFonts w:hint="default" w:ascii="Cambria" w:hAnsi="Cambria" w:eastAsia="宋体" w:cs="Cambria"/>
-                <w:sz w:val="21"/>
-                <w:szCs w:val="21"/>
-              </w:rPr>
-              <w:t xml:space="preserve"> in heart surgeries</w:t>
+              <w:t>clear blocked arteries in heart surgeries</w:t>
             </w:r>
             <w:r>
               <w:rPr>
@@ -1020,26 +1813,29 @@
       <w:tr>
         <w:tblPrEx>
           <w:tblBorders>
-            <w:top w:val="single" w:color="auto" w:sz="4" w:space="0"/>
-            <w:left w:val="single" w:color="auto" w:sz="4" w:space="0"/>
-            <w:bottom w:val="single" w:color="auto" w:sz="4" w:space="0"/>
-            <w:right w:val="single" w:color="auto" w:sz="4" w:space="0"/>
-            <w:insideH w:val="single" w:color="auto" w:sz="4" w:space="0"/>
-            <w:insideV w:val="single" w:color="auto" w:sz="4" w:space="0"/>
+            <w:top w:val="single" w:color="auto" w:sz="12" w:space="0"/>
+            <w:left w:val="none" w:color="auto" w:sz="0" w:space="0"/>
+            <w:bottom w:val="single" w:color="auto" w:sz="12" w:space="0"/>
+            <w:right w:val="none" w:color="auto" w:sz="0" w:space="0"/>
+            <w:insideH w:val="none" w:color="auto" w:sz="0" w:space="0"/>
+            <w:insideV w:val="none" w:color="auto" w:sz="0" w:space="0"/>
           </w:tblBorders>
           <w:tblCellMar>
+            <w:top w:w="0" w:type="dxa"/>
             <w:left w:w="108" w:type="dxa"/>
+            <w:bottom w:w="0" w:type="dxa"/>
             <w:right w:w="108" w:type="dxa"/>
           </w:tblCellMar>
         </w:tblPrEx>
+        <w:trPr>
+          <w:jc w:val="center"/>
+        </w:trPr>
         <w:tc>
           <w:tcPr>
             <w:tcW w:w="1708" w:type="dxa"/>
             <w:tcBorders>
-              <w:top w:val="nil"/>
-              <w:left w:val="nil"/>
-              <w:bottom w:val="nil"/>
-              <w:right w:val="nil"/>
+              <w:tl2br w:val="nil"/>
+              <w:tr2bl w:val="nil"/>
             </w:tcBorders>
             <w:vAlign w:val="center"/>
           </w:tcPr>
@@ -1068,10 +1864,8 @@
           <w:tcPr>
             <w:tcW w:w="1597" w:type="dxa"/>
             <w:tcBorders>
-              <w:top w:val="nil"/>
-              <w:left w:val="nil"/>
-              <w:bottom w:val="nil"/>
-              <w:right w:val="nil"/>
+              <w:tl2br w:val="nil"/>
+              <w:tr2bl w:val="nil"/>
             </w:tcBorders>
             <w:vAlign w:val="center"/>
           </w:tcPr>
@@ -1100,10 +1894,8 @@
           <w:tcPr>
             <w:tcW w:w="1186" w:type="dxa"/>
             <w:tcBorders>
-              <w:top w:val="nil"/>
-              <w:left w:val="nil"/>
-              <w:bottom w:val="nil"/>
-              <w:right w:val="nil"/>
+              <w:tl2br w:val="nil"/>
+              <w:tr2bl w:val="nil"/>
             </w:tcBorders>
             <w:shd w:val="clear" w:color="auto" w:fill="auto"/>
             <w:vAlign w:val="center"/>
@@ -1139,10 +1931,8 @@
           <w:tcPr>
             <w:tcW w:w="4031" w:type="dxa"/>
             <w:tcBorders>
-              <w:top w:val="nil"/>
-              <w:left w:val="nil"/>
-              <w:bottom w:val="nil"/>
-              <w:right w:val="nil"/>
+              <w:tl2br w:val="nil"/>
+              <w:tr2bl w:val="nil"/>
             </w:tcBorders>
             <w:vAlign w:val="center"/>
           </w:tcPr>
@@ -1182,174 +1972,6 @@
                 <w:szCs w:val="21"/>
               </w:rPr>
               <w:t>highly accurate targeting in complex neurological procedures</w:t>
-            </w:r>
-          </w:p>
-        </w:tc>
-      </w:tr>
-      <w:tr>
-        <w:tblPrEx>
-          <w:tblBorders>
-            <w:top w:val="single" w:color="auto" w:sz="4" w:space="0"/>
-            <w:left w:val="single" w:color="auto" w:sz="4" w:space="0"/>
-            <w:bottom w:val="single" w:color="auto" w:sz="4" w:space="0"/>
-            <w:right w:val="single" w:color="auto" w:sz="4" w:space="0"/>
-            <w:insideH w:val="single" w:color="auto" w:sz="4" w:space="0"/>
-            <w:insideV w:val="single" w:color="auto" w:sz="4" w:space="0"/>
-          </w:tblBorders>
-          <w:tblCellMar>
-            <w:left w:w="108" w:type="dxa"/>
-            <w:right w:w="108" w:type="dxa"/>
-          </w:tblCellMar>
-        </w:tblPrEx>
-        <w:tc>
-          <w:tcPr>
-            <w:tcW w:w="1708" w:type="dxa"/>
-            <w:tcBorders>
-              <w:top w:val="nil"/>
-              <w:left w:val="nil"/>
-              <w:bottom w:val="single" w:color="auto" w:sz="12" w:space="0"/>
-              <w:right w:val="nil"/>
-            </w:tcBorders>
-            <w:vAlign w:val="center"/>
-          </w:tcPr>
-          <w:p>
-            <w:pPr>
-              <w:jc w:val="center"/>
-              <w:rPr>
-                <w:rFonts w:hint="default" w:ascii="Cambria" w:hAnsi="Cambria" w:cs="Cambria"/>
-                <w:sz w:val="21"/>
-                <w:szCs w:val="21"/>
-                <w:vertAlign w:val="baseline"/>
-                <w:lang w:val="en-US" w:eastAsia="zh-CN"/>
-              </w:rPr>
-            </w:pPr>
-            <w:r>
-              <w:rPr>
-                <w:rFonts w:hint="default" w:ascii="Cambria" w:hAnsi="Cambria" w:eastAsia="宋体" w:cs="Cambria"/>
-                <w:sz w:val="21"/>
-                <w:szCs w:val="21"/>
-              </w:rPr>
-              <w:t>Versius</w:t>
-            </w:r>
-          </w:p>
-        </w:tc>
-        <w:tc>
-          <w:tcPr>
-            <w:tcW w:w="1597" w:type="dxa"/>
-            <w:tcBorders>
-              <w:top w:val="nil"/>
-              <w:left w:val="nil"/>
-              <w:bottom w:val="single" w:color="auto" w:sz="12" w:space="0"/>
-              <w:right w:val="nil"/>
-            </w:tcBorders>
-            <w:vAlign w:val="center"/>
-          </w:tcPr>
-          <w:p>
-            <w:pPr>
-              <w:jc w:val="center"/>
-              <w:rPr>
-                <w:rFonts w:hint="default" w:ascii="Cambria" w:hAnsi="Cambria" w:cs="Cambria"/>
-                <w:sz w:val="21"/>
-                <w:szCs w:val="21"/>
-                <w:vertAlign w:val="baseline"/>
-                <w:lang w:val="en-US" w:eastAsia="zh-CN"/>
-              </w:rPr>
-            </w:pPr>
-            <w:r>
-              <w:rPr>
-                <w:rFonts w:hint="default" w:ascii="Cambria" w:hAnsi="Cambria" w:eastAsia="宋体" w:cs="Cambria"/>
-                <w:sz w:val="21"/>
-                <w:szCs w:val="21"/>
-              </w:rPr>
-              <w:t>General and Colorectal Surgery</w:t>
-            </w:r>
-          </w:p>
-        </w:tc>
-        <w:tc>
-          <w:tcPr>
-            <w:tcW w:w="1186" w:type="dxa"/>
-            <w:tcBorders>
-              <w:top w:val="nil"/>
-              <w:left w:val="nil"/>
-              <w:bottom w:val="single" w:color="auto" w:sz="12" w:space="0"/>
-              <w:right w:val="nil"/>
-            </w:tcBorders>
-            <w:vAlign w:val="center"/>
-          </w:tcPr>
-          <w:p>
-            <w:pPr>
-              <w:jc w:val="center"/>
-              <w:rPr>
-                <w:rFonts w:hint="default" w:ascii="Cambria" w:hAnsi="Cambria" w:cs="Cambria"/>
-                <w:sz w:val="21"/>
-                <w:szCs w:val="21"/>
-                <w:vertAlign w:val="baseline"/>
-                <w:lang w:val="en-US" w:eastAsia="zh-CN"/>
-              </w:rPr>
-            </w:pPr>
-            <w:r>
-              <w:rPr>
-                <w:rFonts w:hint="default" w:ascii="Cambria" w:hAnsi="Cambria" w:eastAsia="宋体" w:cs="Cambria"/>
-                <w:sz w:val="21"/>
-                <w:szCs w:val="21"/>
-              </w:rPr>
-              <w:t>92-96%</w:t>
-            </w:r>
-          </w:p>
-        </w:tc>
-        <w:tc>
-          <w:tcPr>
-            <w:tcW w:w="4031" w:type="dxa"/>
-            <w:tcBorders>
-              <w:top w:val="nil"/>
-              <w:left w:val="nil"/>
-              <w:bottom w:val="single" w:color="auto" w:sz="12" w:space="0"/>
-              <w:right w:val="nil"/>
-            </w:tcBorders>
-            <w:vAlign w:val="center"/>
-          </w:tcPr>
-          <w:p>
-            <w:pPr>
-              <w:jc w:val="center"/>
-              <w:rPr>
-                <w:rFonts w:hint="default" w:ascii="Cambria" w:hAnsi="Cambria" w:cs="Cambria"/>
-                <w:sz w:val="21"/>
-                <w:szCs w:val="21"/>
-                <w:vertAlign w:val="baseline"/>
-                <w:lang w:val="en-US" w:eastAsia="zh-CN"/>
-              </w:rPr>
-            </w:pPr>
-            <w:r>
-              <w:rPr>
-                <w:rFonts w:hint="default" w:ascii="Cambria" w:hAnsi="Cambria" w:cs="Cambria"/>
-                <w:sz w:val="21"/>
-                <w:szCs w:val="21"/>
-                <w:vertAlign w:val="baseline"/>
-                <w:lang w:val="en-US" w:eastAsia="zh-CN"/>
-              </w:rPr>
-              <w:t>Compact design with modular arms;</w:t>
-            </w:r>
-          </w:p>
-          <w:p>
-            <w:pPr>
-              <w:jc w:val="center"/>
-              <w:rPr>
-                <w:rFonts w:hint="default" w:ascii="Cambria" w:hAnsi="Cambria" w:cs="Cambria"/>
-                <w:sz w:val="21"/>
-                <w:szCs w:val="21"/>
-                <w:vertAlign w:val="baseline"/>
-                <w:lang w:val="en-US" w:eastAsia="zh-CN"/>
-              </w:rPr>
-            </w:pPr>
-            <w:r>
-              <w:rPr>
-                <w:rFonts w:hint="default" w:ascii="Cambria" w:hAnsi="Cambria" w:cs="Cambria"/>
-                <w:sz w:val="21"/>
-                <w:szCs w:val="21"/>
-                <w:vertAlign w:val="baseline"/>
-                <w:lang w:val="en-US" w:eastAsia="zh-CN"/>
-              </w:rPr>
-              <w:t>minimally invasive surgeries</w:t>
             </w:r>
           </w:p>
         </w:tc>
@@ -1366,7 +1988,7 @@
     <w:p>
       <w:pPr>
         <w:rPr>
-          <w:rFonts w:hint="eastAsia" w:ascii="Cambria" w:hAnsi="Cambria" w:cs="Cambria"/>
+          <w:rFonts w:hint="default" w:ascii="Cambria" w:hAnsi="Cambria" w:cs="Cambria"/>
           <w:lang w:val="en-US" w:eastAsia="zh-CN"/>
         </w:rPr>
       </w:pPr>
@@ -1375,345 +1997,148 @@
           <w:rFonts w:hint="default" w:ascii="Cambria" w:hAnsi="Cambria" w:cs="Cambria"/>
           <w:lang w:val="en-US" w:eastAsia="zh-CN"/>
         </w:rPr>
-        <w:t>Fully autonomous surgical robots promise to eliminate the variability inherent in human performance. Even the most skilled surgeons can experience fatigue, stress, or hand tremors, which can lead to errors during delicate operations. Autonomous systems, on the other hand, can perform with consistent precision for extended periods, regardless of external factors. They can also be programmed to make micromovements beyond the capabilities of the human hand, resulting in higher accuracy in procedures that demand meticulous detail. This would be especially beneficial in microsurgeries or procedures that require navigating narrow spaces, reducing complications and improving patient outcomes. In addition, autonomous robots are more likely to perform surgeries with minimally invasive techniques, reducing trauma to the body. These procedures lead to smaller incisions, less blood loss, and fewer postoperative complications such as infections. Over time, as fully autonomous systems perfect these techniques, the overall burden on healthcare institutions could decrease, freeing up resources for other medical needs and allowing hospitals to treat more patients efficiently.</w:t>
+        <w:t>Previously, the progression toward fully autonomous surgical robots has been hindered by several significant challenges. One major bottleneck is the complexity of real-time image processing; surgical environments are dynamic, and accurately interpreting visual data in real-time is crucial for effective operation. Another challenge lies in decision-making; surgeons must make immediate judgments and adapt to unexpected complications or anatomical variations during procedures. Additionally, the lack of force feedback—also known as haptic feedback—limits a robot's ability to replicate the tactile sensations that surgeons rely on to assess tissue characteristics and apply appropriate force, which is essential for delicate manipulations.</w:t>
+      </w:r>
+    </w:p>
+    <w:p>
+      <w:pPr>
+        <w:rPr>
+          <w:rFonts w:hint="default" w:ascii="Cambria" w:hAnsi="Cambria" w:cs="Cambria"/>
+          <w:lang w:val="en-US" w:eastAsia="zh-CN"/>
+        </w:rPr>
+      </w:pPr>
+    </w:p>
+    <w:p>
+      <w:pPr>
+        <w:keepNext w:val="0"/>
+        <w:keepLines w:val="0"/>
+        <w:pageBreakBefore w:val="0"/>
+        <w:widowControl w:val="0"/>
+        <w:kinsoku/>
+        <w:wordWrap/>
+        <w:overflowPunct/>
+        <w:topLinePunct w:val="0"/>
+        <w:autoSpaceDE/>
+        <w:autoSpaceDN/>
+        <w:bidi w:val="0"/>
+        <w:adjustRightInd/>
+        <w:snapToGrid/>
+        <w:spacing w:after="157" w:afterLines="50"/>
+        <w:textAlignment w:val="auto"/>
+        <w:rPr>
+          <w:rFonts w:hint="default" w:ascii="Cambria" w:hAnsi="Cambria" w:cs="Cambria"/>
+          <w:lang w:val="en-US" w:eastAsia="zh-CN"/>
+        </w:rPr>
+      </w:pPr>
+      <w:r>
+        <w:rPr>
+          <w:rFonts w:hint="default" w:ascii="Cambria" w:hAnsi="Cambria" w:cs="Cambria"/>
+          <w:lang w:val="en-US" w:eastAsia="zh-CN"/>
+        </w:rPr>
+        <w:t>Recent advancements have begun to address these challenges. In real-time image processing, the integration of artificial intelligence (AI) and machine learning algorithms has significantly improved the ability of surgical robots to interpret complex visual data swiftly and accurately, enhancing their adaptability during operations</w:t>
+      </w:r>
+      <w:r>
+        <w:rPr>
+          <w:rFonts w:hint="default" w:ascii="Cambria" w:hAnsi="Cambria" w:cs="Cambria"/>
+          <w:lang w:val="en-US" w:eastAsia="zh-CN"/>
+        </w:rPr>
+        <w:fldChar w:fldCharType="begin"/>
+      </w:r>
+      <w:r>
+        <w:rPr>
+          <w:rFonts w:hint="default" w:ascii="Cambria" w:hAnsi="Cambria" w:cs="Cambria"/>
+          <w:lang w:val="en-US" w:eastAsia="zh-CN"/>
+        </w:rPr>
+        <w:instrText xml:space="preserve"> REF _Ref3344 \r \h </w:instrText>
+      </w:r>
+      <w:r>
+        <w:rPr>
+          <w:rFonts w:hint="default" w:ascii="Cambria" w:hAnsi="Cambria" w:cs="Cambria"/>
+          <w:lang w:val="en-US" w:eastAsia="zh-CN"/>
+        </w:rPr>
+        <w:fldChar w:fldCharType="separate"/>
+      </w:r>
+      <w:r>
+        <w:rPr>
+          <w:rFonts w:hint="default" w:ascii="Cambria" w:hAnsi="Cambria" w:cs="Cambria"/>
+          <w:lang w:val="en-US" w:eastAsia="zh-CN"/>
+        </w:rPr>
+        <w:t>[1]</w:t>
+      </w:r>
+      <w:r>
+        <w:rPr>
+          <w:rFonts w:hint="default" w:ascii="Cambria" w:hAnsi="Cambria" w:cs="Cambria"/>
+          <w:lang w:val="en-US" w:eastAsia="zh-CN"/>
+        </w:rPr>
+        <w:fldChar w:fldCharType="end"/>
+      </w:r>
+      <w:r>
+        <w:rPr>
+          <w:rFonts w:hint="default" w:ascii="Cambria" w:hAnsi="Cambria" w:cs="Cambria"/>
+          <w:lang w:val="en-US" w:eastAsia="zh-CN"/>
+        </w:rPr>
+        <w:t>. For decision-making, AI-driven systems are being developed to assist in surgical planning and intraoperative guidance, enabling robots to make informed decisions and adapt to unforeseen situations</w:t>
+      </w:r>
+      <w:r>
+        <w:rPr>
+          <w:rFonts w:hint="default" w:ascii="Cambria" w:hAnsi="Cambria" w:cs="Cambria"/>
+          <w:lang w:val="en-US" w:eastAsia="zh-CN"/>
+        </w:rPr>
+        <w:fldChar w:fldCharType="begin"/>
+      </w:r>
+      <w:r>
+        <w:rPr>
+          <w:rFonts w:hint="default" w:ascii="Cambria" w:hAnsi="Cambria" w:cs="Cambria"/>
+          <w:lang w:val="en-US" w:eastAsia="zh-CN"/>
+        </w:rPr>
+        <w:instrText xml:space="preserve"> REF _Ref3526 \r \h </w:instrText>
+      </w:r>
+      <w:r>
+        <w:rPr>
+          <w:rFonts w:hint="default" w:ascii="Cambria" w:hAnsi="Cambria" w:cs="Cambria"/>
+          <w:lang w:val="en-US" w:eastAsia="zh-CN"/>
+        </w:rPr>
+        <w:fldChar w:fldCharType="separate"/>
+      </w:r>
+      <w:r>
+        <w:rPr>
+          <w:rFonts w:hint="default" w:ascii="Cambria" w:hAnsi="Cambria" w:cs="Cambria"/>
+          <w:lang w:val="en-US" w:eastAsia="zh-CN"/>
+        </w:rPr>
+        <w:t>[2]</w:t>
+      </w:r>
+      <w:r>
+        <w:rPr>
+          <w:rFonts w:hint="default" w:ascii="Cambria" w:hAnsi="Cambria" w:cs="Cambria"/>
+          <w:lang w:val="en-US" w:eastAsia="zh-CN"/>
+        </w:rPr>
+        <w:fldChar w:fldCharType="end"/>
+      </w:r>
+      <w:r>
+        <w:rPr>
+          <w:rFonts w:hint="default" w:ascii="Cambria" w:hAnsi="Cambria" w:cs="Cambria"/>
+          <w:lang w:val="en-US" w:eastAsia="zh-CN"/>
+        </w:rPr>
+        <w:t>. Regarding force feedback, new technologies are being incorporated to provide surgeons with tactile sensations through robotic instruments, improving their ability to perform delicate tasks with greater precision. These developments collectively contribute to the gradual evolution of surgical robots toward greater autonomy and effectiveness in the operating room.</w:t>
       </w:r>
     </w:p>
     <w:p>
       <w:pPr>
         <w:jc w:val="center"/>
         <w:rPr>
-          <w:rFonts w:hint="eastAsia" w:ascii="Cambria" w:hAnsi="Cambria" w:cs="Cambria"/>
+          <w:rFonts w:hint="default" w:ascii="Cambria" w:hAnsi="Cambria" w:cs="Cambria"/>
           <w:lang w:val="en-US" w:eastAsia="zh-CN"/>
         </w:rPr>
       </w:pPr>
       <w:r>
         <w:rPr>
-          <w:rFonts w:hint="eastAsia" w:ascii="Cambria" w:hAnsi="Cambria" w:cs="Cambria"/>
+          <w:rFonts w:hint="default" w:ascii="Cambria" w:hAnsi="Cambria" w:cs="Cambria"/>
           <w:lang w:val="en-US" w:eastAsia="zh-CN"/>
         </w:rPr>
         <w:drawing>
           <wp:inline distT="0" distB="0" distL="114300" distR="114300">
-            <wp:extent cx="4213860" cy="2726055"/>
-            <wp:effectExtent l="0" t="0" r="15240" b="17145"/>
-            <wp:docPr id="1" name="图片 1" descr="Robot"/>
-            <wp:cNvGraphicFramePr>
-              <a:graphicFrameLocks xmlns:a="http://schemas.openxmlformats.org/drawingml/2006/main" noChangeAspect="1"/>
-            </wp:cNvGraphicFramePr>
-            <a:graphic xmlns:a="http://schemas.openxmlformats.org/drawingml/2006/main">
-              <a:graphicData uri="http://schemas.openxmlformats.org/drawingml/2006/picture">
-                <pic:pic xmlns:pic="http://schemas.openxmlformats.org/drawingml/2006/picture">
-                  <pic:nvPicPr>
-                    <pic:cNvPr id="1" name="图片 1" descr="Robot"/>
-                    <pic:cNvPicPr>
-                      <a:picLocks noChangeAspect="1"/>
-                    </pic:cNvPicPr>
-                  </pic:nvPicPr>
-                  <pic:blipFill>
-                    <a:blip r:embed="rId5"/>
-                    <a:stretch>
-                      <a:fillRect/>
-                    </a:stretch>
-                  </pic:blipFill>
-                  <pic:spPr>
-                    <a:xfrm>
-                      <a:off x="0" y="0"/>
-                      <a:ext cx="4213860" cy="2726055"/>
-                    </a:xfrm>
-                    <a:prstGeom prst="rect">
-                      <a:avLst/>
-                    </a:prstGeom>
-                  </pic:spPr>
-                </pic:pic>
-              </a:graphicData>
-            </a:graphic>
-          </wp:inline>
-        </w:drawing>
-      </w:r>
-    </w:p>
-    <w:p>
-      <w:pPr>
-        <w:pStyle w:val="2"/>
-        <w:jc w:val="center"/>
-        <w:rPr>
-          <w:rFonts w:hint="eastAsia" w:ascii="Cambria" w:hAnsi="Cambria" w:cs="Cambria" w:eastAsiaTheme="minorEastAsia"/>
-          <w:lang w:val="en-US" w:eastAsia="zh-CN"/>
-        </w:rPr>
-      </w:pPr>
-      <w:r>
-        <w:t xml:space="preserve">Figure </w:t>
-      </w:r>
-      <w:r>
-        <w:fldChar w:fldCharType="begin"/>
-      </w:r>
-      <w:r>
-        <w:instrText xml:space="preserve"> SEQ Figure \* ARABIC </w:instrText>
-      </w:r>
-      <w:r>
-        <w:fldChar w:fldCharType="separate"/>
-      </w:r>
-      <w:r>
-        <w:t>2</w:t>
-      </w:r>
-      <w:r>
-        <w:fldChar w:fldCharType="end"/>
-      </w:r>
-      <w:r>
-        <w:rPr>
-          <w:rFonts w:hint="eastAsia"/>
-          <w:lang w:eastAsia="zh-CN"/>
-        </w:rPr>
-        <w:t xml:space="preserve"> Da Vinci robotic surgical system</w:t>
-      </w:r>
-    </w:p>
-    <w:p>
-      <w:pPr>
-        <w:rPr>
-          <w:rFonts w:hint="eastAsia" w:ascii="Cambria" w:hAnsi="Cambria" w:cs="Cambria"/>
-          <w:lang w:val="en-US" w:eastAsia="zh-CN"/>
-        </w:rPr>
-      </w:pPr>
-      <w:r>
-        <w:rPr>
-          <w:rFonts w:hint="eastAsia" w:ascii="Cambria" w:hAnsi="Cambria" w:cs="Cambria"/>
-          <w:lang w:val="en-US" w:eastAsia="zh-CN"/>
-        </w:rPr>
-        <w:t>Today</w:t>
-      </w:r>
-      <w:r>
-        <w:rPr>
-          <w:rFonts w:hint="default" w:ascii="Cambria" w:hAnsi="Cambria" w:cs="Cambria"/>
-          <w:lang w:val="en-US" w:eastAsia="zh-CN"/>
-        </w:rPr>
-        <w:t>’</w:t>
-      </w:r>
-      <w:r>
-        <w:rPr>
-          <w:rFonts w:hint="eastAsia" w:ascii="Cambria" w:hAnsi="Cambria" w:cs="Cambria"/>
-          <w:lang w:val="en-US" w:eastAsia="zh-CN"/>
-        </w:rPr>
-        <w:t>s surgical robots, like the Da Vinci system, are primarily used to assist human surgeons, excelling in tasks that demand precision such as stabilizing instruments and minimizing hand tremors. These machines are equipped with multi-arm configurations and intuitive controls, making them indispensable for minimally invasive surgeries. However, while they reduce human error, they still require human surgeons to guide and control them. We are at the stage where robots augment, but do not replace, the role of the surgeon. The potential for surgical robots to achieve full autonomy is no longer science fiction—it</w:t>
-      </w:r>
-      <w:r>
-        <w:rPr>
-          <w:rFonts w:hint="default" w:ascii="Cambria" w:hAnsi="Cambria" w:cs="Cambria"/>
-          <w:lang w:val="en-US" w:eastAsia="zh-CN"/>
-        </w:rPr>
-        <w:t>’</w:t>
-      </w:r>
-      <w:r>
-        <w:rPr>
-          <w:rFonts w:hint="eastAsia" w:ascii="Cambria" w:hAnsi="Cambria" w:cs="Cambria"/>
-          <w:lang w:val="en-US" w:eastAsia="zh-CN"/>
-        </w:rPr>
-        <w:t>s a reality on the horizon.</w:t>
-      </w:r>
-    </w:p>
-    <w:p>
-      <w:pPr>
-        <w:rPr>
-          <w:rFonts w:hint="eastAsia" w:ascii="Cambria" w:hAnsi="Cambria" w:cs="Cambria"/>
-          <w:lang w:val="en-US" w:eastAsia="zh-CN"/>
-        </w:rPr>
-      </w:pPr>
-    </w:p>
-    <w:p>
-      <w:pPr>
-        <w:rPr>
-          <w:rFonts w:hint="default" w:ascii="Cambria" w:hAnsi="Cambria" w:cs="Cambria"/>
-          <w:lang w:val="en-US" w:eastAsia="zh-CN"/>
-        </w:rPr>
-      </w:pPr>
-      <w:r>
-        <w:rPr>
-          <w:rFonts w:hint="default" w:ascii="Cambria" w:hAnsi="Cambria" w:cs="Cambria"/>
-          <w:lang w:val="en-US" w:eastAsia="zh-CN"/>
-        </w:rPr>
-        <w:t>One of the major bottlenecks preventing fully autonomous surgical robots from becoming mainstream is the complexity of surgical decision-making. Surgeons must make real-time judgment calls, adapting to unexpected complications or variations in patient anatomy. While robots can currently follow pre-programmed movements and execute tasks with precision, they still struggle with these unpredictable variables. Similarly, autonomous vehicles faced similar hurdles in their development—navigating unpredictable environments, reacting to sudden changes, and ensuring passenger safety. Initially, self-driving technology was limited to ideal conditions with well-defined roads, but with advances in machine learning, sensor technologies, and real-time data processing[1], autonomous vehicles are now capable of handling complex scenarios such as sudden pedestrian crossings or unpredictable weather. In the same way, we can expect surgical robots to improve their decision-making capabilities by integrating AI that learns from vast amounts of surgical data, adapting to anomalies in real-time. Just as the self-driving car’s sensors and algorithms allow it to navigate dynamic environments, surgical robots will be able to adjust mid-procedure, responding to unexpected complications with the precision and speed that surpass human capabilities. With continuous improvements in AI, sensor accuracy, and real-time feedback, it is only a matter of time before the bottlenecks of autonomous surgery are resolved, much like the strides we’ve seen in autonomous vehicles.</w:t>
-      </w:r>
-    </w:p>
-    <w:p>
-      <w:pPr>
-        <w:jc w:val="center"/>
-        <w:rPr>
-          <w:rFonts w:hint="default" w:ascii="Cambria" w:hAnsi="Cambria" w:cs="Cambria"/>
-          <w:lang w:val="en-US" w:eastAsia="zh-CN"/>
-        </w:rPr>
-      </w:pPr>
-      <w:r>
-        <w:rPr>
-          <w:rFonts w:hint="default" w:ascii="Cambria" w:hAnsi="Cambria" w:cs="Cambria"/>
-          <w:lang w:val="en-US" w:eastAsia="zh-CN"/>
-        </w:rPr>
-        <w:drawing>
-          <wp:inline distT="0" distB="0" distL="114300" distR="114300">
-            <wp:extent cx="3617595" cy="2128520"/>
-            <wp:effectExtent l="0" t="0" r="1905" b="5080"/>
-            <wp:docPr id="4" name="图片 4" descr="Pooled-proportional-change-in-perioperative-outcomes-for-robotic-versus-open-surgery-and"/>
-            <wp:cNvGraphicFramePr>
-              <a:graphicFrameLocks xmlns:a="http://schemas.openxmlformats.org/drawingml/2006/main" noChangeAspect="1"/>
-            </wp:cNvGraphicFramePr>
-            <a:graphic xmlns:a="http://schemas.openxmlformats.org/drawingml/2006/main">
-              <a:graphicData uri="http://schemas.openxmlformats.org/drawingml/2006/picture">
-                <pic:pic xmlns:pic="http://schemas.openxmlformats.org/drawingml/2006/picture">
-                  <pic:nvPicPr>
-                    <pic:cNvPr id="4" name="图片 4" descr="Pooled-proportional-change-in-perioperative-outcomes-for-robotic-versus-open-surgery-and"/>
-                    <pic:cNvPicPr>
-                      <a:picLocks noChangeAspect="1"/>
-                    </pic:cNvPicPr>
-                  </pic:nvPicPr>
-                  <pic:blipFill>
-                    <a:blip r:embed="rId6"/>
-                    <a:stretch>
-                      <a:fillRect/>
-                    </a:stretch>
-                  </pic:blipFill>
-                  <pic:spPr>
-                    <a:xfrm>
-                      <a:off x="0" y="0"/>
-                      <a:ext cx="3617595" cy="2128520"/>
-                    </a:xfrm>
-                    <a:prstGeom prst="rect">
-                      <a:avLst/>
-                    </a:prstGeom>
-                  </pic:spPr>
-                </pic:pic>
-              </a:graphicData>
-            </a:graphic>
-          </wp:inline>
-        </w:drawing>
-      </w:r>
-    </w:p>
-    <w:p>
-      <w:pPr>
-        <w:pStyle w:val="2"/>
-        <w:jc w:val="center"/>
-        <w:rPr>
-          <w:rFonts w:hint="eastAsia" w:ascii="Cambria" w:hAnsi="Cambria" w:cs="Cambria" w:eastAsiaTheme="minorEastAsia"/>
-          <w:lang w:val="en-US" w:eastAsia="zh-CN"/>
-        </w:rPr>
-      </w:pPr>
-      <w:r>
-        <w:t xml:space="preserve">Figure </w:t>
-      </w:r>
-      <w:r>
-        <w:fldChar w:fldCharType="begin"/>
-      </w:r>
-      <w:r>
-        <w:instrText xml:space="preserve"> SEQ Figure \* ARABIC </w:instrText>
-      </w:r>
-      <w:r>
-        <w:fldChar w:fldCharType="separate"/>
-      </w:r>
-      <w:r>
-        <w:t>3</w:t>
-      </w:r>
-      <w:r>
-        <w:fldChar w:fldCharType="end"/>
-      </w:r>
-      <w:r>
-        <w:rPr>
-          <w:rFonts w:hint="eastAsia"/>
-          <w:lang w:eastAsia="zh-CN"/>
-        </w:rPr>
-        <w:t xml:space="preserve"> Pooled proportional</w:t>
-      </w:r>
-      <w:r>
-        <w:rPr>
-          <w:rFonts w:hint="eastAsia"/>
-          <w:lang w:val="en-US" w:eastAsia="zh-CN"/>
-        </w:rPr>
-        <w:t xml:space="preserve"> </w:t>
-      </w:r>
-      <w:r>
-        <w:rPr>
-          <w:rFonts w:hint="eastAsia"/>
-          <w:lang w:eastAsia="zh-CN"/>
-        </w:rPr>
-        <w:t>change in perioperative</w:t>
-      </w:r>
-      <w:r>
-        <w:rPr>
-          <w:rFonts w:hint="eastAsia"/>
-          <w:lang w:val="en-US" w:eastAsia="zh-CN"/>
-        </w:rPr>
-        <w:t xml:space="preserve"> </w:t>
-      </w:r>
-      <w:r>
-        <w:rPr>
-          <w:rFonts w:hint="eastAsia"/>
-          <w:lang w:eastAsia="zh-CN"/>
-        </w:rPr>
-        <w:t>outcomes for robotic versus</w:t>
-      </w:r>
-      <w:r>
-        <w:rPr>
-          <w:rFonts w:hint="eastAsia"/>
-          <w:lang w:val="en-US" w:eastAsia="zh-CN"/>
-        </w:rPr>
-        <w:t xml:space="preserve"> </w:t>
-      </w:r>
-      <w:r>
-        <w:rPr>
-          <w:rFonts w:hint="eastAsia"/>
-          <w:lang w:eastAsia="zh-CN"/>
-        </w:rPr>
-        <w:t>open surgery and robotic versus</w:t>
-      </w:r>
-      <w:r>
-        <w:rPr>
-          <w:rFonts w:hint="eastAsia"/>
-          <w:lang w:val="en-US" w:eastAsia="zh-CN"/>
-        </w:rPr>
-        <w:t xml:space="preserve"> </w:t>
-      </w:r>
-      <w:r>
-        <w:rPr>
-          <w:rFonts w:hint="eastAsia"/>
-          <w:lang w:eastAsia="zh-CN"/>
-        </w:rPr>
-        <w:t>minimally invasive surgery</w:t>
-      </w:r>
-    </w:p>
-    <w:p>
-      <w:pPr>
-        <w:rPr>
-          <w:rFonts w:hint="default" w:ascii="Cambria" w:hAnsi="Cambria" w:cs="Cambria"/>
-          <w:lang w:val="en-US" w:eastAsia="zh-CN"/>
-        </w:rPr>
-      </w:pPr>
-      <w:r>
-        <w:rPr>
-          <w:rFonts w:hint="default" w:ascii="Cambria" w:hAnsi="Cambria" w:cs="Cambria"/>
-          <w:lang w:val="en-US" w:eastAsia="zh-CN"/>
-        </w:rPr>
-        <w:t>Leading companies like Intuitive Surgical, Stryker, and Zimmer Biomet are at the forefront of this innovation, working to overcome the technical and ethical barriers that stand in the way of full automation. These companies are not just focused on creating robots that replicate human abilities but are developing platforms that could surpass human performance in routine and highly specific surgeries. For example, researchers at Johns Hopkins University have developed the Smart Tissue Autonomous Robot (STAR)[2], a system capable of performing soft tissue surgeries with remarkable precision, such as suturing, often outperforming human surgeons in terms of consistency and accuracy. Meanwhile, at MIT, researchers are developing robotic systems that can use real-time data from imaging technologies like MRI and CT scans to adjust surgical approaches dynamically, enabling more personalized and adaptive surgeries.</w:t>
-      </w:r>
-    </w:p>
-    <w:p>
-      <w:pPr>
-        <w:rPr>
-          <w:rFonts w:hint="default" w:ascii="Cambria" w:hAnsi="Cambria" w:cs="Cambria"/>
-          <w:lang w:val="en-US" w:eastAsia="zh-CN"/>
-        </w:rPr>
-      </w:pPr>
-    </w:p>
-    <w:p>
-      <w:pPr>
-        <w:jc w:val="center"/>
-        <w:rPr>
-          <w:rFonts w:hint="default" w:ascii="Cambria" w:hAnsi="Cambria" w:cs="Cambria"/>
-          <w:lang w:val="en-US" w:eastAsia="zh-CN"/>
-        </w:rPr>
-      </w:pPr>
-      <w:r>
-        <w:rPr>
-          <w:rFonts w:hint="default" w:ascii="Cambria" w:hAnsi="Cambria" w:cs="Cambria"/>
-          <w:lang w:val="en-US" w:eastAsia="zh-CN"/>
-        </w:rPr>
-        <w:drawing>
-          <wp:inline distT="0" distB="0" distL="114300" distR="114300">
-            <wp:extent cx="4130040" cy="2157095"/>
-            <wp:effectExtent l="0" t="0" r="3810" b="14605"/>
+            <wp:extent cx="4465320" cy="2332355"/>
+            <wp:effectExtent l="0" t="0" r="0" b="14605"/>
             <wp:docPr id="3" name="图片 3" descr="us-surgical-robots-market"/>
             <wp:cNvGraphicFramePr>
               <a:graphicFrameLocks xmlns:a="http://schemas.openxmlformats.org/drawingml/2006/main" noChangeAspect="1"/>
@@ -1728,7 +2153,7 @@
                     </pic:cNvPicPr>
                   </pic:nvPicPr>
                   <pic:blipFill>
-                    <a:blip r:embed="rId7"/>
+                    <a:blip r:embed="rId6"/>
                     <a:stretch>
                       <a:fillRect/>
                     </a:stretch>
@@ -1736,7 +2161,7 @@
                   <pic:spPr>
                     <a:xfrm>
                       <a:off x="0" y="0"/>
-                      <a:ext cx="4130040" cy="2157095"/>
+                      <a:ext cx="4465320" cy="2332355"/>
                     </a:xfrm>
                     <a:prstGeom prst="rect">
                       <a:avLst/>
@@ -1796,7 +2221,72 @@
           <w:rFonts w:hint="default" w:ascii="Cambria" w:hAnsi="Cambria" w:cs="Cambria"/>
           <w:lang w:val="en-US" w:eastAsia="zh-CN"/>
         </w:rPr>
-        <w:t>In addition to hardware advancements, breakthroughs in AI and machine learning are critical in pushing the boundaries of what surgical robots can achieve. For instance, research into reinforcement learning allows robots to refine their techniques through trial and error, mimicking the way human surgeons perfect their skills over time. Furthermore, AI-driven predictive analytics are being explored to anticipate complications during surgery before they arise, enhancing decision-making capabilities. Enhanced imaging technologies, such as hyperspectral imaging and intraoperative fluorescence-guided surgery, are also being integrated into robotic platforms to provide real-time, high-resolution data about tissues and blood flow, allowing robots to make more informed surgical decisions. With these innovations and real-time decision-making capabilities, the vision of fully autonomous surgical robots handling complex operations may become a reality in the next decade.</w:t>
+        <w:t>With the growing surgical robot market as shown in Fig. 4, leading companies like Intuitive Surgical, Stryker, and Zimmer Biomet, alongside major research universities, are at the forefront of this innovation, working to overcome these challenges. These companies specialize robots that replicate, and in some cases, even surpass human abilities. Researchers at Johns Hopkins University have demonstrated the Smart Tissue Autonomous Robot (STAR)</w:t>
+      </w:r>
+      <w:r>
+        <w:rPr>
+          <w:rFonts w:hint="default" w:ascii="Cambria" w:hAnsi="Cambria" w:cs="Cambria"/>
+          <w:lang w:val="en-US" w:eastAsia="zh-CN"/>
+        </w:rPr>
+        <w:fldChar w:fldCharType="begin"/>
+      </w:r>
+      <w:r>
+        <w:rPr>
+          <w:rFonts w:hint="default" w:ascii="Cambria" w:hAnsi="Cambria" w:cs="Cambria"/>
+          <w:lang w:val="en-US" w:eastAsia="zh-CN"/>
+        </w:rPr>
+        <w:instrText xml:space="preserve"> REF _Ref9617 \r \h </w:instrText>
+      </w:r>
+      <w:r>
+        <w:rPr>
+          <w:rFonts w:hint="default" w:ascii="Cambria" w:hAnsi="Cambria" w:cs="Cambria"/>
+          <w:lang w:val="en-US" w:eastAsia="zh-CN"/>
+        </w:rPr>
+        <w:fldChar w:fldCharType="separate"/>
+      </w:r>
+      <w:r>
+        <w:rPr>
+          <w:rFonts w:hint="default" w:ascii="Cambria" w:hAnsi="Cambria" w:cs="Cambria"/>
+          <w:lang w:val="en-US" w:eastAsia="zh-CN"/>
+        </w:rPr>
+        <w:t>[3]</w:t>
+      </w:r>
+      <w:r>
+        <w:rPr>
+          <w:rFonts w:hint="default" w:ascii="Cambria" w:hAnsi="Cambria" w:cs="Cambria"/>
+          <w:lang w:val="en-US" w:eastAsia="zh-CN"/>
+        </w:rPr>
+        <w:fldChar w:fldCharType="end"/>
+      </w:r>
+      <w:r>
+        <w:rPr>
+          <w:rFonts w:hint="default" w:ascii="Cambria" w:hAnsi="Cambria" w:cs="Cambria"/>
+          <w:lang w:val="en-US" w:eastAsia="zh-CN"/>
+        </w:rPr>
+        <w:t>, a system capable of performing soft tissue surgeries with remarkable precision, such as suturing, often outperforming human surgeons in consistency and accuracy. Meanwhile, at MIT, researchers are developing robotic systems that can use real-time data from imaging technologies like MRI and CT scans to adjust surgical approaches dynamically, enabling more personalized and adaptive surgeries.</w:t>
+      </w:r>
+    </w:p>
+    <w:p>
+      <w:pPr>
+        <w:rPr>
+          <w:rFonts w:hint="default" w:ascii="Cambria" w:hAnsi="Cambria" w:cs="Cambria"/>
+          <w:lang w:val="en-US" w:eastAsia="zh-CN"/>
+        </w:rPr>
+      </w:pPr>
+    </w:p>
+    <w:p>
+      <w:pPr>
+        <w:rPr>
+          <w:rFonts w:hint="default" w:ascii="Cambria" w:hAnsi="Cambria" w:cs="Cambria"/>
+          <w:lang w:val="en-US" w:eastAsia="zh-CN"/>
+        </w:rPr>
+      </w:pPr>
+      <w:r>
+        <w:rPr>
+          <w:rFonts w:hint="default" w:ascii="Cambria" w:hAnsi="Cambria" w:cs="Cambria"/>
+          <w:lang w:val="en-US" w:eastAsia="zh-CN"/>
+        </w:rPr>
+        <w:t>As fully autonomous surgical robots become more capable, questions of liability and ethical responsibility are gaining prominence. Who would be accountable in the event of a malfunction— the hospital, the manufacturer, or the developers of the AI algorithms? Addressing these concerns will require collaboration among regulatory bodies, healthcare providers, and technology developers to establish clear frameworks that protect both patients and innovators. However, the promise these systems hold for the next decade is undeniable. As advancements in artificial intelligence, haptic feedback, and real-time decision-making continue, fully autonomous surgical robots are poised to transform healthcare. With proper oversight and continued technological refinement, we can anticipate a future where autonomous systems enhance surgical precision, reduce human error, and expand access to high-quality care across the globe. The next decade may very well see these robots not only supporting but redefining the role of surgery in medicine.</w:t>
       </w:r>
     </w:p>
     <w:p>
@@ -1818,49 +2308,36 @@
           <w:lang w:val="en-US" w:eastAsia="zh-CN"/>
         </w:rPr>
       </w:pPr>
-      <w:r>
-        <w:rPr>
-          <w:rFonts w:hint="default" w:ascii="Cambria" w:hAnsi="Cambria" w:cs="Cambria"/>
-          <w:lang w:val="en-US" w:eastAsia="zh-CN"/>
-        </w:rPr>
-        <w:t xml:space="preserve">Purwanto, E. (2024). A Bibliometric Analysis of Trends and Collaborations in Autonomous Driving Research (2002-2024). Mechatron. Intell Transp. Syst., 3(2), 85-112. </w:t>
-      </w:r>
-      <w:r>
-        <w:rPr>
-          <w:rFonts w:hint="default" w:ascii="Cambria" w:hAnsi="Cambria" w:cs="Cambria"/>
-          <w:lang w:val="en-US" w:eastAsia="zh-CN"/>
-        </w:rPr>
-        <w:fldChar w:fldCharType="begin"/>
-      </w:r>
-      <w:r>
-        <w:rPr>
-          <w:rFonts w:hint="default" w:ascii="Cambria" w:hAnsi="Cambria" w:cs="Cambria"/>
-          <w:lang w:val="en-US" w:eastAsia="zh-CN"/>
-        </w:rPr>
-        <w:instrText xml:space="preserve"> HYPERLINK "https://doi.org/10.56578/mits030202" </w:instrText>
-      </w:r>
-      <w:r>
-        <w:rPr>
-          <w:rFonts w:hint="default" w:ascii="Cambria" w:hAnsi="Cambria" w:cs="Cambria"/>
-          <w:lang w:val="en-US" w:eastAsia="zh-CN"/>
-        </w:rPr>
-        <w:fldChar w:fldCharType="separate"/>
-      </w:r>
-      <w:r>
-        <w:rPr>
-          <w:rStyle w:val="9"/>
-          <w:rFonts w:hint="default" w:ascii="Cambria" w:hAnsi="Cambria" w:cs="Cambria"/>
-          <w:lang w:val="en-US" w:eastAsia="zh-CN"/>
-        </w:rPr>
-        <w:t>https://doi.org/10.56578/mits030202</w:t>
-      </w:r>
-      <w:r>
-        <w:rPr>
-          <w:rFonts w:hint="default" w:ascii="Cambria" w:hAnsi="Cambria" w:cs="Cambria"/>
-          <w:lang w:val="en-US" w:eastAsia="zh-CN"/>
-        </w:rPr>
-        <w:fldChar w:fldCharType="end"/>
-      </w:r>
+      <w:bookmarkStart w:id="0" w:name="_Ref3344"/>
+      <w:r>
+        <w:rPr>
+          <w:rFonts w:hint="default" w:ascii="Cambria" w:hAnsi="Cambria" w:cs="Cambria"/>
+          <w:lang w:val="en-US" w:eastAsia="zh-CN"/>
+        </w:rPr>
+        <w:t>Morris, Miranda X., et al. "Current and future applications of artificial intelligence in surgery: implications for clinical practice and research." Frontiers in Surgery 11 (2024): 1393898.</w:t>
+      </w:r>
+      <w:bookmarkEnd w:id="0"/>
+    </w:p>
+    <w:p>
+      <w:pPr>
+        <w:numPr>
+          <w:ilvl w:val="0"/>
+          <w:numId w:val="1"/>
+        </w:numPr>
+        <w:rPr>
+          <w:rFonts w:hint="default" w:ascii="Cambria" w:hAnsi="Cambria" w:cs="Cambria"/>
+          <w:lang w:val="en-US" w:eastAsia="zh-CN"/>
+        </w:rPr>
+      </w:pPr>
+      <w:bookmarkStart w:id="1" w:name="_Ref3526"/>
+      <w:r>
+        <w:rPr>
+          <w:rFonts w:hint="default" w:ascii="Cambria" w:hAnsi="Cambria" w:cs="Cambria"/>
+          <w:lang w:val="en-US" w:eastAsia="zh-CN"/>
+        </w:rPr>
+        <w:t>Knudsen, J. Everett, et al. "Clinical applications of artificial intelligence in robotic surgery." Journal of Robotic Surgery 18.1 (2024): 102.</w:t>
+      </w:r>
+      <w:bookmarkEnd w:id="1"/>
     </w:p>
     <w:p>
       <w:pPr>
@@ -1874,6 +2351,7 @@
           <w:lang w:val="en-US" w:eastAsia="zh-CN"/>
         </w:rPr>
       </w:pPr>
+      <w:bookmarkStart w:id="2" w:name="_Ref9617"/>
       <w:r>
         <w:rPr>
           <w:rFonts w:hint="default" w:ascii="Cambria" w:hAnsi="Cambria" w:cs="Cambria"/>
@@ -1916,11 +2394,92 @@
           <w:lang w:val="en-US" w:eastAsia="zh-CN"/>
         </w:rPr>
         <w:fldChar w:fldCharType="end"/>
+      </w:r>
+      <w:bookmarkEnd w:id="2"/>
+    </w:p>
+    <w:p>
+      <w:pPr>
+        <w:numPr>
+          <w:ilvl w:val="0"/>
+          <w:numId w:val="1"/>
+        </w:numPr>
+        <w:jc w:val="left"/>
+        <w:rPr>
+          <w:rFonts w:hint="default" w:ascii="Cambria" w:hAnsi="Cambria" w:cs="Cambria"/>
+          <w:lang w:val="en-US" w:eastAsia="zh-CN"/>
+        </w:rPr>
+      </w:pPr>
+      <w:r>
+        <w:rPr>
+          <w:rFonts w:hint="default" w:ascii="Cambria" w:hAnsi="Cambria" w:cs="Cambria"/>
+          <w:lang w:val="en-US" w:eastAsia="zh-CN"/>
+        </w:rPr>
+        <w:t>Barnoy, Y., O'Brien, M., Wang, W., &amp; Hager, G. (2021). Robotic surgery with lean reinforcement learning. arXiv preprint arXiv:2105.01006.</w:t>
+      </w:r>
+    </w:p>
+    <w:p>
+      <w:pPr>
+        <w:numPr>
+          <w:ilvl w:val="0"/>
+          <w:numId w:val="1"/>
+        </w:numPr>
+        <w:jc w:val="left"/>
+        <w:rPr>
+          <w:rFonts w:hint="default" w:ascii="Cambria" w:hAnsi="Cambria" w:cs="Cambria"/>
+          <w:lang w:val="en-US" w:eastAsia="zh-CN"/>
+        </w:rPr>
+      </w:pPr>
+      <w:r>
+        <w:rPr>
+          <w:rFonts w:hint="default" w:ascii="Cambria" w:hAnsi="Cambria" w:cs="Cambria"/>
+          <w:lang w:val="en-US" w:eastAsia="zh-CN"/>
+        </w:rPr>
+        <w:t>Ma, R., Vanstrum, E. B., Lee, R., Chen, J., &amp; Hung, A. J. (2020). Machine learning in the optimization of robotics in the operative field. Current opinion in urology, 30(6), 808-816.</w:t>
+      </w:r>
+    </w:p>
+    <w:p>
+      <w:pPr>
+        <w:numPr>
+          <w:ilvl w:val="0"/>
+          <w:numId w:val="1"/>
+        </w:numPr>
+        <w:jc w:val="left"/>
+        <w:rPr>
+          <w:rFonts w:hint="default" w:ascii="Cambria" w:hAnsi="Cambria" w:cs="Cambria"/>
+          <w:lang w:val="en-US" w:eastAsia="zh-CN"/>
+        </w:rPr>
+      </w:pPr>
+      <w:r>
+        <w:rPr>
+          <w:rFonts w:hint="default" w:ascii="Cambria" w:hAnsi="Cambria" w:cs="Cambria"/>
+          <w:lang w:val="en-US" w:eastAsia="zh-CN"/>
+        </w:rPr>
+        <w:t>Lee, A., Baker, T. S., Bederson, J. B., &amp; Rapoport, B. I. (2024). Levels of autonomy in FDA-cleared surgical robots: a systematic review. NPJ Digital Medicine, 7(1), 103.</w:t>
+      </w:r>
+    </w:p>
+    <w:p>
+      <w:pPr>
+        <w:numPr>
+          <w:ilvl w:val="0"/>
+          <w:numId w:val="1"/>
+        </w:numPr>
+        <w:jc w:val="left"/>
+        <w:rPr>
+          <w:rFonts w:hint="default" w:ascii="Cambria" w:hAnsi="Cambria" w:cs="Cambria"/>
+          <w:lang w:val="en-US" w:eastAsia="zh-CN"/>
+        </w:rPr>
+      </w:pPr>
+      <w:r>
+        <w:rPr>
+          <w:rFonts w:hint="default" w:ascii="Cambria" w:hAnsi="Cambria" w:cs="Cambria"/>
+          <w:lang w:val="en-US" w:eastAsia="zh-CN"/>
+        </w:rPr>
+        <w:t>Schmidgall, S., Krieger, A., &amp; Eshraghian, J. (2024, May). Surgical Gym: A high-performance GPU-based platform for reinforcement learning with surgical robots. In 2024 IEEE International Conference on Robotics and Automation (ICRA) (pp. 13354-13361). IEEE.</w:t>
       </w:r>
     </w:p>
     <w:sectPr>
       <w:pgSz w:w="11906" w:h="16838"/>
-      <w:pgMar w:top="1440" w:right="1800" w:bottom="1440" w:left="1800" w:header="851" w:footer="992" w:gutter="0"/>
+      <w:pgMar w:top="1440" w:right="1080" w:bottom="1440" w:left="1080" w:header="851" w:footer="992" w:gutter="0"/>
       <w:pgBorders>
         <w:top w:val="none" w:sz="0" w:space="0"/>
         <w:left w:val="none" w:sz="0" w:space="0"/>

</xml_diff>